<commit_message>
Display Y and X Acis on the third Menu
</commit_message>
<xml_diff>
--- a/Word/SmartClock_Projekdokumentation.docx
+++ b/Word/SmartClock_Projekdokumentation.docx
@@ -741,6 +741,7 @@
         <w:dataBinding w:prefixMappings="xmlns:ns0='http://purl.org/dc/elements/1.1/' xmlns:ns1='http://schemas.openxmlformats.org/package/2006/metadata/core-properties' " w:xpath="/ns1:coreProperties[1]/ns0:subject[1]" w:storeItemID="{6C3C8BC8-F283-45AE-878A-BAB7291924A1}"/>
         <w:text/>
       </w:sdtPr>
+      <w:sdtEndPr/>
       <w:sdtContent>
         <w:p>
           <w:pPr>
@@ -780,6 +781,7 @@
         <w:dataBinding w:prefixMappings="xmlns:ns0='http://purl.org/dc/elements/1.1/' xmlns:ns1='http://schemas.openxmlformats.org/package/2006/metadata/core-properties' " w:xpath="/ns1:coreProperties[1]/ns0:title[1]" w:storeItemID="{6C3C8BC8-F283-45AE-878A-BAB7291924A1}"/>
         <w:text/>
       </w:sdtPr>
+      <w:sdtEndPr/>
       <w:sdtContent>
         <w:p>
           <w:pPr>
@@ -887,6 +889,7 @@
                               <w:dataBinding w:prefixMappings="xmlns:ns0='http://purl.org/dc/elements/1.1/' xmlns:ns1='http://schemas.openxmlformats.org/package/2006/metadata/core-properties' " w:xpath="/ns1:coreProperties[1]/ns0:creator[1]" w:storeItemID="{6C3C8BC8-F283-45AE-878A-BAB7291924A1}"/>
                               <w:text w:multiLine="1"/>
                             </w:sdtPr>
+                            <w:sdtEndPr/>
                             <w:sdtContent>
                               <w:p>
                                 <w:pPr>
@@ -954,6 +957,7 @@
                                 <w:dataBinding w:prefixMappings="xmlns:ns0='http://purl.org/dc/elements/1.1/' xmlns:ns1='http://schemas.openxmlformats.org/package/2006/metadata/core-properties' " w:xpath="/ns1:coreProperties[1]/ns1:contentStatus[1]" w:storeItemID="{6C3C8BC8-F283-45AE-878A-BAB7291924A1}"/>
                                 <w:text/>
                               </w:sdtPr>
+                              <w:sdtEndPr/>
                               <w:sdtContent>
                                 <w:r>
                                   <w:rPr>
@@ -1009,6 +1013,7 @@
                         <w:dataBinding w:prefixMappings="xmlns:ns0='http://purl.org/dc/elements/1.1/' xmlns:ns1='http://schemas.openxmlformats.org/package/2006/metadata/core-properties' " w:xpath="/ns1:coreProperties[1]/ns0:creator[1]" w:storeItemID="{6C3C8BC8-F283-45AE-878A-BAB7291924A1}"/>
                         <w:text w:multiLine="1"/>
                       </w:sdtPr>
+                      <w:sdtEndPr/>
                       <w:sdtContent>
                         <w:p>
                           <w:pPr>
@@ -1076,6 +1081,7 @@
                           <w:dataBinding w:prefixMappings="xmlns:ns0='http://purl.org/dc/elements/1.1/' xmlns:ns1='http://schemas.openxmlformats.org/package/2006/metadata/core-properties' " w:xpath="/ns1:coreProperties[1]/ns1:contentStatus[1]" w:storeItemID="{6C3C8BC8-F283-45AE-878A-BAB7291924A1}"/>
                           <w:text/>
                         </w:sdtPr>
+                        <w:sdtEndPr/>
                         <w:sdtContent>
                           <w:r>
                             <w:rPr>
@@ -1218,7 +1224,7 @@
       <w:r>
         <w:fldChar w:fldCharType="separate"/>
       </w:r>
-      <w:hyperlink w:anchor="_Toc201132254" w:history="1">
+      <w:hyperlink w:anchor="_Toc214970078" w:history="1">
         <w:r>
           <w:rPr>
             <w:rStyle w:val="Hyperlink"/>
@@ -1259,7 +1265,7 @@
           <w:rPr>
             <w:webHidden/>
           </w:rPr>
-          <w:instrText xml:space="preserve"> PAGEREF _Toc201132254 \h </w:instrText>
+          <w:instrText xml:space="preserve"> PAGEREF _Toc214970078 \h </w:instrText>
         </w:r>
         <w:r>
           <w:rPr>
@@ -1300,7 +1306,7 @@
           <w14:ligatures w14:val="standardContextual"/>
         </w:rPr>
       </w:pPr>
-      <w:hyperlink w:anchor="_Toc201132255" w:history="1">
+      <w:hyperlink w:anchor="_Toc214970079" w:history="1">
         <w:r>
           <w:rPr>
             <w:rStyle w:val="Hyperlink"/>
@@ -1342,7 +1348,7 @@
           <w:rPr>
             <w:webHidden/>
           </w:rPr>
-          <w:instrText xml:space="preserve"> PAGEREF _Toc201132255 \h </w:instrText>
+          <w:instrText xml:space="preserve"> PAGEREF _Toc214970079 \h </w:instrText>
         </w:r>
         <w:r>
           <w:rPr>
@@ -1381,7 +1387,7 @@
           <w14:ligatures w14:val="standardContextual"/>
         </w:rPr>
       </w:pPr>
-      <w:hyperlink w:anchor="_Toc201132256" w:history="1">
+      <w:hyperlink w:anchor="_Toc214970080" w:history="1">
         <w:r>
           <w:rPr>
             <w:rStyle w:val="Hyperlink"/>
@@ -1421,7 +1427,7 @@
           <w:rPr>
             <w:webHidden/>
           </w:rPr>
-          <w:instrText xml:space="preserve"> PAGEREF _Toc201132256 \h </w:instrText>
+          <w:instrText xml:space="preserve"> PAGEREF _Toc214970080 \h </w:instrText>
         </w:r>
         <w:r>
           <w:rPr>
@@ -1460,7 +1466,7 @@
           <w14:ligatures w14:val="standardContextual"/>
         </w:rPr>
       </w:pPr>
-      <w:hyperlink w:anchor="_Toc201132257" w:history="1">
+      <w:hyperlink w:anchor="_Toc214970081" w:history="1">
         <w:r>
           <w:rPr>
             <w:rStyle w:val="Hyperlink"/>
@@ -1500,7 +1506,7 @@
           <w:rPr>
             <w:webHidden/>
           </w:rPr>
-          <w:instrText xml:space="preserve"> PAGEREF _Toc201132257 \h </w:instrText>
+          <w:instrText xml:space="preserve"> PAGEREF _Toc214970081 \h </w:instrText>
         </w:r>
         <w:r>
           <w:rPr>
@@ -1541,7 +1547,7 @@
           <w14:ligatures w14:val="standardContextual"/>
         </w:rPr>
       </w:pPr>
-      <w:hyperlink w:anchor="_Toc201132258" w:history="1">
+      <w:hyperlink w:anchor="_Toc214970082" w:history="1">
         <w:r>
           <w:rPr>
             <w:rStyle w:val="Hyperlink"/>
@@ -1583,7 +1589,7 @@
           <w:rPr>
             <w:webHidden/>
           </w:rPr>
-          <w:instrText xml:space="preserve"> PAGEREF _Toc201132258 \h </w:instrText>
+          <w:instrText xml:space="preserve"> PAGEREF _Toc214970082 \h </w:instrText>
         </w:r>
         <w:r>
           <w:rPr>
@@ -1622,7 +1628,7 @@
           <w14:ligatures w14:val="standardContextual"/>
         </w:rPr>
       </w:pPr>
-      <w:hyperlink w:anchor="_Toc201132259" w:history="1">
+      <w:hyperlink w:anchor="_Toc214970083" w:history="1">
         <w:r>
           <w:rPr>
             <w:rStyle w:val="Hyperlink"/>
@@ -1662,7 +1668,7 @@
           <w:rPr>
             <w:webHidden/>
           </w:rPr>
-          <w:instrText xml:space="preserve"> PAGEREF _Toc201132259 \h </w:instrText>
+          <w:instrText xml:space="preserve"> PAGEREF _Toc214970083 \h </w:instrText>
         </w:r>
         <w:r>
           <w:rPr>
@@ -1701,7 +1707,7 @@
           <w14:ligatures w14:val="standardContextual"/>
         </w:rPr>
       </w:pPr>
-      <w:hyperlink w:anchor="_Toc201132260" w:history="1">
+      <w:hyperlink w:anchor="_Toc214970084" w:history="1">
         <w:r>
           <w:rPr>
             <w:rStyle w:val="Hyperlink"/>
@@ -1743,7 +1749,7 @@
           <w:rPr>
             <w:webHidden/>
           </w:rPr>
-          <w:instrText xml:space="preserve"> PAGEREF _Toc201132260 \h </w:instrText>
+          <w:instrText xml:space="preserve"> PAGEREF _Toc214970084 \h </w:instrText>
         </w:r>
         <w:r>
           <w:rPr>
@@ -1782,7 +1788,7 @@
           <w14:ligatures w14:val="standardContextual"/>
         </w:rPr>
       </w:pPr>
-      <w:hyperlink w:anchor="_Toc201132261" w:history="1">
+      <w:hyperlink w:anchor="_Toc214970085" w:history="1">
         <w:r>
           <w:rPr>
             <w:rStyle w:val="Hyperlink"/>
@@ -1824,7 +1830,7 @@
           <w:rPr>
             <w:webHidden/>
           </w:rPr>
-          <w:instrText xml:space="preserve"> PAGEREF _Toc201132261 \h </w:instrText>
+          <w:instrText xml:space="preserve"> PAGEREF _Toc214970085 \h </w:instrText>
         </w:r>
         <w:r>
           <w:rPr>
@@ -1841,7 +1847,7 @@
           <w:rPr>
             <w:webHidden/>
           </w:rPr>
-          <w:t>8</w:t>
+          <w:t>10</w:t>
         </w:r>
         <w:r>
           <w:rPr>
@@ -1865,7 +1871,7 @@
           <w14:ligatures w14:val="standardContextual"/>
         </w:rPr>
       </w:pPr>
-      <w:hyperlink w:anchor="_Toc201132262" w:history="1">
+      <w:hyperlink w:anchor="_Toc214970086" w:history="1">
         <w:r>
           <w:rPr>
             <w:rStyle w:val="Hyperlink"/>
@@ -1909,7 +1915,7 @@
           <w:rPr>
             <w:webHidden/>
           </w:rPr>
-          <w:instrText xml:space="preserve"> PAGEREF _Toc201132262 \h </w:instrText>
+          <w:instrText xml:space="preserve"> PAGEREF _Toc214970086 \h </w:instrText>
         </w:r>
         <w:r>
           <w:rPr>
@@ -1926,7 +1932,7 @@
           <w:rPr>
             <w:webHidden/>
           </w:rPr>
-          <w:t>9</w:t>
+          <w:t>11</w:t>
         </w:r>
         <w:r>
           <w:rPr>
@@ -1948,7 +1954,7 @@
           <w14:ligatures w14:val="standardContextual"/>
         </w:rPr>
       </w:pPr>
-      <w:hyperlink w:anchor="_Toc201132263" w:history="1">
+      <w:hyperlink w:anchor="_Toc214970087" w:history="1">
         <w:r>
           <w:rPr>
             <w:rStyle w:val="Hyperlink"/>
@@ -1990,7 +1996,7 @@
           <w:rPr>
             <w:webHidden/>
           </w:rPr>
-          <w:instrText xml:space="preserve"> PAGEREF _Toc201132263 \h </w:instrText>
+          <w:instrText xml:space="preserve"> PAGEREF _Toc214970087 \h </w:instrText>
         </w:r>
         <w:r>
           <w:rPr>
@@ -2007,88 +2013,7 @@
           <w:rPr>
             <w:webHidden/>
           </w:rPr>
-          <w:t>9</w:t>
-        </w:r>
-        <w:r>
-          <w:rPr>
-            <w:webHidden/>
-          </w:rPr>
-          <w:fldChar w:fldCharType="end"/>
-        </w:r>
-      </w:hyperlink>
-    </w:p>
-    <w:p>
-      <w:pPr>
-        <w:pStyle w:val="Verzeichnis1"/>
-        <w:rPr>
-          <w:rFonts w:asciiTheme="minorHAnsi" w:eastAsiaTheme="minorEastAsia" w:hAnsiTheme="minorHAnsi" w:cstheme="minorBidi"/>
-          <w:b w:val="0"/>
-          <w:kern w:val="2"/>
-          <w:sz w:val="24"/>
-          <w:szCs w:val="24"/>
-          <w:lang w:eastAsia="de-CH"/>
-          <w14:ligatures w14:val="standardContextual"/>
-        </w:rPr>
-      </w:pPr>
-      <w:hyperlink w:anchor="_Toc201132264" w:history="1">
-        <w:r>
-          <w:rPr>
-            <w:rStyle w:val="Hyperlink"/>
-          </w:rPr>
-          <w:t>2</w:t>
-        </w:r>
-        <w:r>
-          <w:rPr>
-            <w:rFonts w:asciiTheme="minorHAnsi" w:eastAsiaTheme="minorEastAsia" w:hAnsiTheme="minorHAnsi" w:cstheme="minorBidi"/>
-            <w:b w:val="0"/>
-            <w:kern w:val="2"/>
-            <w:sz w:val="24"/>
-            <w:szCs w:val="24"/>
-            <w:lang w:eastAsia="de-CH"/>
-            <w14:ligatures w14:val="standardContextual"/>
-          </w:rPr>
-          <w:tab/>
-        </w:r>
-        <w:r>
-          <w:rPr>
-            <w:rStyle w:val="Hyperlink"/>
-          </w:rPr>
-          <w:t>Verzeichnisse.</w:t>
-        </w:r>
-        <w:r>
-          <w:rPr>
-            <w:webHidden/>
-          </w:rPr>
-          <w:tab/>
-        </w:r>
-        <w:r>
-          <w:rPr>
-            <w:webHidden/>
-          </w:rPr>
-          <w:fldChar w:fldCharType="begin"/>
-        </w:r>
-        <w:r>
-          <w:rPr>
-            <w:webHidden/>
-          </w:rPr>
-          <w:instrText xml:space="preserve"> PAGEREF _Toc201132264 \h </w:instrText>
-        </w:r>
-        <w:r>
-          <w:rPr>
-            <w:webHidden/>
-          </w:rPr>
-        </w:r>
-        <w:r>
-          <w:rPr>
-            <w:webHidden/>
-          </w:rPr>
-          <w:fldChar w:fldCharType="separate"/>
-        </w:r>
-        <w:r>
-          <w:rPr>
-            <w:webHidden/>
-          </w:rPr>
-          <w:t>10</w:t>
+          <w:t>11</w:t>
         </w:r>
         <w:r>
           <w:rPr>
@@ -2112,12 +2037,13 @@
           <w14:ligatures w14:val="standardContextual"/>
         </w:rPr>
       </w:pPr>
-      <w:hyperlink w:anchor="_Toc201132265" w:history="1">
+      <w:hyperlink w:anchor="_Toc214970088" w:history="1">
         <w:r>
           <w:rPr>
             <w:rStyle w:val="Hyperlink"/>
-          </w:rPr>
-          <w:t>2.1</w:t>
+            <w:lang w:eastAsia="de-CH"/>
+          </w:rPr>
+          <w:t>1.4</w:t>
         </w:r>
         <w:r>
           <w:rPr>
@@ -2135,8 +2061,9 @@
         <w:r>
           <w:rPr>
             <w:rStyle w:val="Hyperlink"/>
-          </w:rPr>
-          <w:t>Abbildungen</w:t>
+            <w:lang w:eastAsia="de-CH"/>
+          </w:rPr>
+          <w:t>Realisieren</w:t>
         </w:r>
         <w:r>
           <w:rPr>
@@ -2154,7 +2081,7 @@
           <w:rPr>
             <w:webHidden/>
           </w:rPr>
-          <w:instrText xml:space="preserve"> PAGEREF _Toc201132265 \h </w:instrText>
+          <w:instrText xml:space="preserve"> PAGEREF _Toc214970088 \h </w:instrText>
         </w:r>
         <w:r>
           <w:rPr>
@@ -2171,7 +2098,250 @@
           <w:rPr>
             <w:webHidden/>
           </w:rPr>
-          <w:t>10</w:t>
+          <w:t>11</w:t>
+        </w:r>
+        <w:r>
+          <w:rPr>
+            <w:webHidden/>
+          </w:rPr>
+          <w:fldChar w:fldCharType="end"/>
+        </w:r>
+      </w:hyperlink>
+    </w:p>
+    <w:p>
+      <w:pPr>
+        <w:pStyle w:val="Verzeichnis3"/>
+        <w:rPr>
+          <w:rFonts w:asciiTheme="minorHAnsi" w:eastAsiaTheme="minorEastAsia" w:hAnsiTheme="minorHAnsi" w:cstheme="minorBidi"/>
+          <w:kern w:val="2"/>
+          <w:sz w:val="24"/>
+          <w:szCs w:val="24"/>
+          <w:lang w:eastAsia="de-CH"/>
+          <w14:ligatures w14:val="standardContextual"/>
+        </w:rPr>
+      </w:pPr>
+      <w:hyperlink w:anchor="_Toc214970089" w:history="1">
+        <w:r>
+          <w:rPr>
+            <w:rStyle w:val="Hyperlink"/>
+            <w:lang w:eastAsia="de-CH"/>
+          </w:rPr>
+          <w:t>1.4.1</w:t>
+        </w:r>
+        <w:r>
+          <w:rPr>
+            <w:rFonts w:asciiTheme="minorHAnsi" w:eastAsiaTheme="minorEastAsia" w:hAnsiTheme="minorHAnsi" w:cstheme="minorBidi"/>
+            <w:kern w:val="2"/>
+            <w:sz w:val="24"/>
+            <w:szCs w:val="24"/>
+            <w:lang w:eastAsia="de-CH"/>
+            <w14:ligatures w14:val="standardContextual"/>
+          </w:rPr>
+          <w:tab/>
+        </w:r>
+        <w:r>
+          <w:rPr>
+            <w:rStyle w:val="Hyperlink"/>
+            <w:lang w:eastAsia="de-CH"/>
+          </w:rPr>
+          <w:t>Zusammenbau</w:t>
+        </w:r>
+        <w:r>
+          <w:rPr>
+            <w:webHidden/>
+          </w:rPr>
+          <w:tab/>
+        </w:r>
+        <w:r>
+          <w:rPr>
+            <w:webHidden/>
+          </w:rPr>
+          <w:fldChar w:fldCharType="begin"/>
+        </w:r>
+        <w:r>
+          <w:rPr>
+            <w:webHidden/>
+          </w:rPr>
+          <w:instrText xml:space="preserve"> PAGEREF _Toc214970089 \h </w:instrText>
+        </w:r>
+        <w:r>
+          <w:rPr>
+            <w:webHidden/>
+          </w:rPr>
+        </w:r>
+        <w:r>
+          <w:rPr>
+            <w:webHidden/>
+          </w:rPr>
+          <w:fldChar w:fldCharType="separate"/>
+        </w:r>
+        <w:r>
+          <w:rPr>
+            <w:webHidden/>
+          </w:rPr>
+          <w:t>11</w:t>
+        </w:r>
+        <w:r>
+          <w:rPr>
+            <w:webHidden/>
+          </w:rPr>
+          <w:fldChar w:fldCharType="end"/>
+        </w:r>
+      </w:hyperlink>
+    </w:p>
+    <w:p>
+      <w:pPr>
+        <w:pStyle w:val="Verzeichnis3"/>
+        <w:rPr>
+          <w:rFonts w:asciiTheme="minorHAnsi" w:eastAsiaTheme="minorEastAsia" w:hAnsiTheme="minorHAnsi" w:cstheme="minorBidi"/>
+          <w:kern w:val="2"/>
+          <w:sz w:val="24"/>
+          <w:szCs w:val="24"/>
+          <w:lang w:eastAsia="de-CH"/>
+          <w14:ligatures w14:val="standardContextual"/>
+        </w:rPr>
+      </w:pPr>
+      <w:hyperlink w:anchor="_Toc214970090" w:history="1">
+        <w:r>
+          <w:rPr>
+            <w:rStyle w:val="Hyperlink"/>
+            <w:lang w:eastAsia="de-CH"/>
+          </w:rPr>
+          <w:t>1.4.2</w:t>
+        </w:r>
+        <w:r>
+          <w:rPr>
+            <w:rFonts w:asciiTheme="minorHAnsi" w:eastAsiaTheme="minorEastAsia" w:hAnsiTheme="minorHAnsi" w:cstheme="minorBidi"/>
+            <w:kern w:val="2"/>
+            <w:sz w:val="24"/>
+            <w:szCs w:val="24"/>
+            <w:lang w:eastAsia="de-CH"/>
+            <w14:ligatures w14:val="standardContextual"/>
+          </w:rPr>
+          <w:tab/>
+        </w:r>
+        <w:r>
+          <w:rPr>
+            <w:rStyle w:val="Hyperlink"/>
+            <w:lang w:eastAsia="de-CH"/>
+          </w:rPr>
+          <w:t>Programmierung</w:t>
+        </w:r>
+        <w:r>
+          <w:rPr>
+            <w:webHidden/>
+          </w:rPr>
+          <w:tab/>
+        </w:r>
+        <w:r>
+          <w:rPr>
+            <w:webHidden/>
+          </w:rPr>
+          <w:fldChar w:fldCharType="begin"/>
+        </w:r>
+        <w:r>
+          <w:rPr>
+            <w:webHidden/>
+          </w:rPr>
+          <w:instrText xml:space="preserve"> PAGEREF _Toc214970090 \h </w:instrText>
+        </w:r>
+        <w:r>
+          <w:rPr>
+            <w:webHidden/>
+          </w:rPr>
+        </w:r>
+        <w:r>
+          <w:rPr>
+            <w:webHidden/>
+          </w:rPr>
+          <w:fldChar w:fldCharType="separate"/>
+        </w:r>
+        <w:r>
+          <w:rPr>
+            <w:webHidden/>
+          </w:rPr>
+          <w:t>12</w:t>
+        </w:r>
+        <w:r>
+          <w:rPr>
+            <w:webHidden/>
+          </w:rPr>
+          <w:fldChar w:fldCharType="end"/>
+        </w:r>
+      </w:hyperlink>
+    </w:p>
+    <w:p>
+      <w:pPr>
+        <w:pStyle w:val="Verzeichnis1"/>
+        <w:rPr>
+          <w:rFonts w:asciiTheme="minorHAnsi" w:eastAsiaTheme="minorEastAsia" w:hAnsiTheme="minorHAnsi" w:cstheme="minorBidi"/>
+          <w:b w:val="0"/>
+          <w:kern w:val="2"/>
+          <w:sz w:val="24"/>
+          <w:szCs w:val="24"/>
+          <w:lang w:eastAsia="de-CH"/>
+          <w14:ligatures w14:val="standardContextual"/>
+        </w:rPr>
+      </w:pPr>
+      <w:hyperlink w:anchor="_Toc214970091" w:history="1">
+        <w:r>
+          <w:rPr>
+            <w:rStyle w:val="Hyperlink"/>
+          </w:rPr>
+          <w:t>2</w:t>
+        </w:r>
+        <w:r>
+          <w:rPr>
+            <w:rFonts w:asciiTheme="minorHAnsi" w:eastAsiaTheme="minorEastAsia" w:hAnsiTheme="minorHAnsi" w:cstheme="minorBidi"/>
+            <w:b w:val="0"/>
+            <w:kern w:val="2"/>
+            <w:sz w:val="24"/>
+            <w:szCs w:val="24"/>
+            <w:lang w:eastAsia="de-CH"/>
+            <w14:ligatures w14:val="standardContextual"/>
+          </w:rPr>
+          <w:tab/>
+        </w:r>
+        <w:r>
+          <w:rPr>
+            <w:rStyle w:val="Hyperlink"/>
+          </w:rPr>
+          <w:t>Verzeichnisse.</w:t>
+        </w:r>
+        <w:r>
+          <w:rPr>
+            <w:webHidden/>
+          </w:rPr>
+          <w:tab/>
+        </w:r>
+        <w:r>
+          <w:rPr>
+            <w:webHidden/>
+          </w:rPr>
+          <w:fldChar w:fldCharType="begin"/>
+        </w:r>
+        <w:r>
+          <w:rPr>
+            <w:webHidden/>
+          </w:rPr>
+          <w:instrText xml:space="preserve"> PAGEREF _Toc214970091 \h </w:instrText>
+        </w:r>
+        <w:r>
+          <w:rPr>
+            <w:webHidden/>
+          </w:rPr>
+        </w:r>
+        <w:r>
+          <w:rPr>
+            <w:webHidden/>
+          </w:rPr>
+          <w:fldChar w:fldCharType="separate"/>
+        </w:r>
+        <w:r>
+          <w:rPr>
+            <w:webHidden/>
+          </w:rPr>
+          <w:t>15</w:t>
         </w:r>
         <w:r>
           <w:rPr>
@@ -2195,12 +2365,12 @@
           <w14:ligatures w14:val="standardContextual"/>
         </w:rPr>
       </w:pPr>
-      <w:hyperlink w:anchor="_Toc201132266" w:history="1">
+      <w:hyperlink w:anchor="_Toc214970092" w:history="1">
         <w:r>
           <w:rPr>
             <w:rStyle w:val="Hyperlink"/>
           </w:rPr>
-          <w:t>2.2</w:t>
+          <w:t>2.1</w:t>
         </w:r>
         <w:r>
           <w:rPr>
@@ -2219,7 +2389,7 @@
           <w:rPr>
             <w:rStyle w:val="Hyperlink"/>
           </w:rPr>
-          <w:t>Tabellen</w:t>
+          <w:t>Abbildungen</w:t>
         </w:r>
         <w:r>
           <w:rPr>
@@ -2237,7 +2407,7 @@
           <w:rPr>
             <w:webHidden/>
           </w:rPr>
-          <w:instrText xml:space="preserve"> PAGEREF _Toc201132266 \h </w:instrText>
+          <w:instrText xml:space="preserve"> PAGEREF _Toc214970092 \h </w:instrText>
         </w:r>
         <w:r>
           <w:rPr>
@@ -2254,7 +2424,7 @@
           <w:rPr>
             <w:webHidden/>
           </w:rPr>
-          <w:t>10</w:t>
+          <w:t>15</w:t>
         </w:r>
         <w:r>
           <w:rPr>
@@ -2278,12 +2448,12 @@
           <w14:ligatures w14:val="standardContextual"/>
         </w:rPr>
       </w:pPr>
-      <w:hyperlink w:anchor="_Toc201132267" w:history="1">
+      <w:hyperlink w:anchor="_Toc214970093" w:history="1">
         <w:r>
           <w:rPr>
             <w:rStyle w:val="Hyperlink"/>
           </w:rPr>
-          <w:t>2.3</w:t>
+          <w:t>2.2</w:t>
         </w:r>
         <w:r>
           <w:rPr>
@@ -2302,6 +2472,89 @@
           <w:rPr>
             <w:rStyle w:val="Hyperlink"/>
           </w:rPr>
+          <w:t>Tabellen</w:t>
+        </w:r>
+        <w:r>
+          <w:rPr>
+            <w:webHidden/>
+          </w:rPr>
+          <w:tab/>
+        </w:r>
+        <w:r>
+          <w:rPr>
+            <w:webHidden/>
+          </w:rPr>
+          <w:fldChar w:fldCharType="begin"/>
+        </w:r>
+        <w:r>
+          <w:rPr>
+            <w:webHidden/>
+          </w:rPr>
+          <w:instrText xml:space="preserve"> PAGEREF _Toc214970093 \h </w:instrText>
+        </w:r>
+        <w:r>
+          <w:rPr>
+            <w:webHidden/>
+          </w:rPr>
+        </w:r>
+        <w:r>
+          <w:rPr>
+            <w:webHidden/>
+          </w:rPr>
+          <w:fldChar w:fldCharType="separate"/>
+        </w:r>
+        <w:r>
+          <w:rPr>
+            <w:webHidden/>
+          </w:rPr>
+          <w:t>15</w:t>
+        </w:r>
+        <w:r>
+          <w:rPr>
+            <w:webHidden/>
+          </w:rPr>
+          <w:fldChar w:fldCharType="end"/>
+        </w:r>
+      </w:hyperlink>
+    </w:p>
+    <w:p>
+      <w:pPr>
+        <w:pStyle w:val="Verzeichnis2"/>
+        <w:rPr>
+          <w:rFonts w:asciiTheme="minorHAnsi" w:eastAsiaTheme="minorEastAsia" w:hAnsiTheme="minorHAnsi" w:cstheme="minorBidi"/>
+          <w:i w:val="0"/>
+          <w:iCs w:val="0"/>
+          <w:kern w:val="2"/>
+          <w:sz w:val="24"/>
+          <w:szCs w:val="24"/>
+          <w:lang w:eastAsia="de-CH"/>
+          <w14:ligatures w14:val="standardContextual"/>
+        </w:rPr>
+      </w:pPr>
+      <w:hyperlink w:anchor="_Toc214970094" w:history="1">
+        <w:r>
+          <w:rPr>
+            <w:rStyle w:val="Hyperlink"/>
+          </w:rPr>
+          <w:t>2.3</w:t>
+        </w:r>
+        <w:r>
+          <w:rPr>
+            <w:rFonts w:asciiTheme="minorHAnsi" w:eastAsiaTheme="minorEastAsia" w:hAnsiTheme="minorHAnsi" w:cstheme="minorBidi"/>
+            <w:i w:val="0"/>
+            <w:iCs w:val="0"/>
+            <w:kern w:val="2"/>
+            <w:sz w:val="24"/>
+            <w:szCs w:val="24"/>
+            <w:lang w:eastAsia="de-CH"/>
+            <w14:ligatures w14:val="standardContextual"/>
+          </w:rPr>
+          <w:tab/>
+        </w:r>
+        <w:r>
+          <w:rPr>
+            <w:rStyle w:val="Hyperlink"/>
+          </w:rPr>
           <w:t>Quellen</w:t>
         </w:r>
         <w:r>
@@ -2320,7 +2573,7 @@
           <w:rPr>
             <w:webHidden/>
           </w:rPr>
-          <w:instrText xml:space="preserve"> PAGEREF _Toc201132267 \h </w:instrText>
+          <w:instrText xml:space="preserve"> PAGEREF _Toc214970094 \h </w:instrText>
         </w:r>
         <w:r>
           <w:rPr>
@@ -2337,7 +2590,7 @@
           <w:rPr>
             <w:webHidden/>
           </w:rPr>
-          <w:t>10</w:t>
+          <w:t>15</w:t>
         </w:r>
         <w:r>
           <w:rPr>
@@ -2356,7 +2609,7 @@
         <w:fldChar w:fldCharType="end"/>
       </w:r>
     </w:p>
-    <w:bookmarkStart w:id="0" w:name="_Toc201132254"/>
+    <w:bookmarkStart w:id="0" w:name="_Toc214970078"/>
     <w:p>
       <w:pPr>
         <w:pStyle w:val="berschrift1"/>
@@ -2583,7 +2836,7 @@
       <w:pPr>
         <w:pStyle w:val="berschrift2"/>
       </w:pPr>
-      <w:bookmarkStart w:id="1" w:name="_Toc201132255"/>
+      <w:bookmarkStart w:id="1" w:name="_Toc214970079"/>
       <w:r>
         <w:t>Informieren</w:t>
       </w:r>
@@ -2593,7 +2846,7 @@
       <w:pPr>
         <w:pStyle w:val="berschrift3"/>
       </w:pPr>
-      <w:bookmarkStart w:id="2" w:name="_Toc201132256"/>
+      <w:bookmarkStart w:id="2" w:name="_Toc214970080"/>
       <w:r>
         <w:t>Komponenten Beschreibung</w:t>
       </w:r>
@@ -2786,7 +3039,7 @@
                             <w:pPr>
                               <w:pStyle w:val="Beschriftung"/>
                             </w:pPr>
-                            <w:bookmarkStart w:id="3" w:name="_Toc214896674"/>
+                            <w:bookmarkStart w:id="3" w:name="_Toc214970469"/>
                             <w:r>
                               <w:t>Abbildung 1 – MicroMod ESP32</w:t>
                             </w:r>
@@ -2821,7 +3074,7 @@
                       <w:pPr>
                         <w:pStyle w:val="Beschriftung"/>
                       </w:pPr>
-                      <w:bookmarkStart w:id="4" w:name="_Toc214896674"/>
+                      <w:bookmarkStart w:id="4" w:name="_Toc214970469"/>
                       <w:r>
                         <w:t>Abbildung 1 – MicroMod ESP32</w:t>
                       </w:r>
@@ -3010,7 +3263,7 @@
                             <w:pPr>
                               <w:pStyle w:val="Beschriftung"/>
                             </w:pPr>
-                            <w:bookmarkStart w:id="5" w:name="_Toc214896675"/>
+                            <w:bookmarkStart w:id="5" w:name="_Toc214970470"/>
                             <w:r>
                               <w:t>Abbildung 2 –</w:t>
                             </w:r>
@@ -3048,7 +3301,7 @@
                       <w:pPr>
                         <w:pStyle w:val="Beschriftung"/>
                       </w:pPr>
-                      <w:bookmarkStart w:id="6" w:name="_Toc214896675"/>
+                      <w:bookmarkStart w:id="6" w:name="_Toc214970470"/>
                       <w:r>
                         <w:t>Abbildung 2 –</w:t>
                       </w:r>
@@ -3241,7 +3494,7 @@
                             <w:pPr>
                               <w:pStyle w:val="Beschriftung"/>
                             </w:pPr>
-                            <w:bookmarkStart w:id="7" w:name="_Toc214896676"/>
+                            <w:bookmarkStart w:id="7" w:name="_Toc214970471"/>
                             <w:r>
                               <w:t>Abbildung 3 – Environmental Combo Breakout</w:t>
                             </w:r>
@@ -3276,7 +3529,7 @@
                       <w:pPr>
                         <w:pStyle w:val="Beschriftung"/>
                       </w:pPr>
-                      <w:bookmarkStart w:id="8" w:name="_Toc214896676"/>
+                      <w:bookmarkStart w:id="8" w:name="_Toc214970471"/>
                       <w:r>
                         <w:t>Abbildung 3 – Environmental Combo Breakout</w:t>
                       </w:r>
@@ -3439,7 +3692,7 @@
                             <w:pPr>
                               <w:pStyle w:val="Beschriftung"/>
                             </w:pPr>
-                            <w:bookmarkStart w:id="9" w:name="_Toc214896677"/>
+                            <w:bookmarkStart w:id="9" w:name="_Toc214970472"/>
                             <w:r>
                               <w:t>Abbildung 4 – Sparkfun 16x2 SerLCD</w:t>
                             </w:r>
@@ -3474,7 +3727,7 @@
                       <w:pPr>
                         <w:pStyle w:val="Beschriftung"/>
                       </w:pPr>
-                      <w:bookmarkStart w:id="10" w:name="_Toc214896677"/>
+                      <w:bookmarkStart w:id="10" w:name="_Toc214970472"/>
                       <w:r>
                         <w:t>Abbildung 4 – Sparkfun 16x2 SerLCD</w:t>
                       </w:r>
@@ -3730,7 +3983,7 @@
                             <w:pPr>
                               <w:pStyle w:val="Beschriftung"/>
                             </w:pPr>
-                            <w:bookmarkStart w:id="11" w:name="_Toc214896678"/>
+                            <w:bookmarkStart w:id="11" w:name="_Toc214970473"/>
                             <w:r>
                               <w:t xml:space="preserve">Abbildung </w:t>
                             </w:r>
@@ -3774,7 +4027,7 @@
                       <w:pPr>
                         <w:pStyle w:val="Beschriftung"/>
                       </w:pPr>
-                      <w:bookmarkStart w:id="12" w:name="_Toc214896678"/>
+                      <w:bookmarkStart w:id="12" w:name="_Toc214970473"/>
                       <w:r>
                         <w:t xml:space="preserve">Abbildung </w:t>
                       </w:r>
@@ -4020,7 +4273,7 @@
                             <w:pPr>
                               <w:pStyle w:val="Beschriftung"/>
                             </w:pPr>
-                            <w:bookmarkStart w:id="13" w:name="_Toc214896679"/>
+                            <w:bookmarkStart w:id="13" w:name="_Toc214970474"/>
                             <w:r>
                               <w:t xml:space="preserve">Abbildung </w:t>
                             </w:r>
@@ -4061,7 +4314,7 @@
                       <w:pPr>
                         <w:pStyle w:val="Beschriftung"/>
                       </w:pPr>
-                      <w:bookmarkStart w:id="14" w:name="_Toc214896679"/>
+                      <w:bookmarkStart w:id="14" w:name="_Toc214970474"/>
                       <w:r>
                         <w:t xml:space="preserve">Abbildung </w:t>
                       </w:r>
@@ -4285,7 +4538,7 @@
                             <w:pPr>
                               <w:pStyle w:val="Beschriftung"/>
                             </w:pPr>
-                            <w:bookmarkStart w:id="15" w:name="_Toc214896680"/>
+                            <w:bookmarkStart w:id="15" w:name="_Toc214970475"/>
                             <w:r>
                               <w:t xml:space="preserve">Abbildung </w:t>
                             </w:r>
@@ -4326,7 +4579,7 @@
                       <w:pPr>
                         <w:pStyle w:val="Beschriftung"/>
                       </w:pPr>
-                      <w:bookmarkStart w:id="16" w:name="_Toc214896680"/>
+                      <w:bookmarkStart w:id="16" w:name="_Toc214970475"/>
                       <w:r>
                         <w:t xml:space="preserve">Abbildung </w:t>
                       </w:r>
@@ -4526,7 +4779,7 @@
                             <w:pPr>
                               <w:pStyle w:val="Beschriftung"/>
                             </w:pPr>
-                            <w:bookmarkStart w:id="17" w:name="_Toc214896681"/>
+                            <w:bookmarkStart w:id="17" w:name="_Toc214970476"/>
                             <w:r>
                               <w:t xml:space="preserve">Abbildung </w:t>
                             </w:r>
@@ -4576,7 +4829,7 @@
                       <w:pPr>
                         <w:pStyle w:val="Beschriftung"/>
                       </w:pPr>
-                      <w:bookmarkStart w:id="18" w:name="_Toc214896681"/>
+                      <w:bookmarkStart w:id="18" w:name="_Toc214970476"/>
                       <w:r>
                         <w:t xml:space="preserve">Abbildung </w:t>
                       </w:r>
@@ -4662,7 +4915,7 @@
                             <w:pPr>
                               <w:pStyle w:val="Beschriftung"/>
                             </w:pPr>
-                            <w:bookmarkStart w:id="19" w:name="_Toc214896682"/>
+                            <w:bookmarkStart w:id="19" w:name="_Toc214970477"/>
                             <w:r>
                               <w:t xml:space="preserve">Abbildung </w:t>
                             </w:r>
@@ -4706,7 +4959,7 @@
                       <w:pPr>
                         <w:pStyle w:val="Beschriftung"/>
                       </w:pPr>
-                      <w:bookmarkStart w:id="20" w:name="_Toc214896682"/>
+                      <w:bookmarkStart w:id="20" w:name="_Toc214970477"/>
                       <w:r>
                         <w:t xml:space="preserve">Abbildung </w:t>
                       </w:r>
@@ -5011,7 +5264,7 @@
                             <w:pPr>
                               <w:pStyle w:val="Beschriftung"/>
                             </w:pPr>
-                            <w:bookmarkStart w:id="21" w:name="_Toc214896683"/>
+                            <w:bookmarkStart w:id="21" w:name="_Toc214970478"/>
                             <w:r>
                               <w:t xml:space="preserve">Abbildung </w:t>
                             </w:r>
@@ -5058,7 +5311,7 @@
                       <w:pPr>
                         <w:pStyle w:val="Beschriftung"/>
                       </w:pPr>
-                      <w:bookmarkStart w:id="22" w:name="_Toc214896683"/>
+                      <w:bookmarkStart w:id="22" w:name="_Toc214970478"/>
                       <w:r>
                         <w:t xml:space="preserve">Abbildung </w:t>
                       </w:r>
@@ -5091,7 +5344,7 @@
       <w:pPr>
         <w:pStyle w:val="berschrift3"/>
       </w:pPr>
-      <w:bookmarkStart w:id="23" w:name="_Toc201132257"/>
+      <w:bookmarkStart w:id="23" w:name="_Toc214970081"/>
       <w:r>
         <w:t>Ab wann ist die Luftqualität schlecht?</w:t>
       </w:r>
@@ -5379,7 +5632,7 @@
       <w:pPr>
         <w:pStyle w:val="berschrift2"/>
       </w:pPr>
-      <w:bookmarkStart w:id="26" w:name="_Toc201132258"/>
+      <w:bookmarkStart w:id="26" w:name="_Toc214970082"/>
       <w:r>
         <w:lastRenderedPageBreak/>
         <w:t>Planen</w:t>
@@ -5393,7 +5646,7 @@
       <w:pPr>
         <w:pStyle w:val="berschrift3"/>
       </w:pPr>
-      <w:bookmarkStart w:id="27" w:name="_Toc201132259"/>
+      <w:bookmarkStart w:id="27" w:name="_Toc214970083"/>
       <w:r>
         <w:t>Verkabelungen</w:t>
       </w:r>
@@ -5416,7 +5669,7 @@
           <w:noProof/>
         </w:rPr>
         <w:drawing>
-          <wp:anchor distT="0" distB="0" distL="114300" distR="114300" simplePos="0" relativeHeight="251769856" behindDoc="0" locked="0" layoutInCell="1" allowOverlap="1" wp14:anchorId="5DA10DA6" wp14:editId="7CB37536">
+          <wp:anchor distT="0" distB="0" distL="114300" distR="114300" simplePos="0" relativeHeight="251769856" behindDoc="0" locked="0" layoutInCell="1" allowOverlap="1" wp14:anchorId="5DA10DA6" wp14:editId="7F1567DF">
             <wp:simplePos x="0" y="0"/>
             <wp:positionH relativeFrom="margin">
               <wp:posOffset>-86360</wp:posOffset>
@@ -5557,7 +5810,7 @@
                             <w:pPr>
                               <w:pStyle w:val="Beschriftung"/>
                             </w:pPr>
-                            <w:bookmarkStart w:id="28" w:name="_Toc214896684"/>
+                            <w:bookmarkStart w:id="28" w:name="_Toc214970479"/>
                             <w:r>
                               <w:t xml:space="preserve">Abbildung </w:t>
                             </w:r>
@@ -5604,7 +5857,7 @@
                       <w:pPr>
                         <w:pStyle w:val="Beschriftung"/>
                       </w:pPr>
-                      <w:bookmarkStart w:id="29" w:name="_Toc214896684"/>
+                      <w:bookmarkStart w:id="29" w:name="_Toc214970479"/>
                       <w:r>
                         <w:t xml:space="preserve">Abbildung </w:t>
                       </w:r>
@@ -5718,7 +5971,7 @@
                             <w:pPr>
                               <w:pStyle w:val="Beschriftung"/>
                             </w:pPr>
-                            <w:bookmarkStart w:id="30" w:name="_Toc214896685"/>
+                            <w:bookmarkStart w:id="30" w:name="_Toc214970480"/>
                             <w:r>
                               <w:t xml:space="preserve">Abbildung </w:t>
                             </w:r>
@@ -5765,7 +6018,7 @@
                       <w:pPr>
                         <w:pStyle w:val="Beschriftung"/>
                       </w:pPr>
-                      <w:bookmarkStart w:id="31" w:name="_Toc214896685"/>
+                      <w:bookmarkStart w:id="31" w:name="_Toc214970480"/>
                       <w:r>
                         <w:t xml:space="preserve">Abbildung </w:t>
                       </w:r>
@@ -5882,7 +6135,7 @@
           <w:lang w:eastAsia="de-CH"/>
         </w:rPr>
       </w:pPr>
-      <w:bookmarkStart w:id="32" w:name="_Toc201132260"/>
+      <w:bookmarkStart w:id="32" w:name="_Toc214970084"/>
       <w:r>
         <w:rPr>
           <w:lang w:eastAsia="de-CH"/>
@@ -5967,7 +6220,7 @@
                             <w:pPr>
                               <w:pStyle w:val="Beschriftung"/>
                             </w:pPr>
-                            <w:bookmarkStart w:id="33" w:name="_Toc214896686"/>
+                            <w:bookmarkStart w:id="33" w:name="_Toc214970481"/>
                             <w:r>
                               <w:t xml:space="preserve">Abbildung </w:t>
                             </w:r>
@@ -6014,7 +6267,7 @@
                       <w:pPr>
                         <w:pStyle w:val="Beschriftung"/>
                       </w:pPr>
-                      <w:bookmarkStart w:id="34" w:name="_Toc214896686"/>
+                      <w:bookmarkStart w:id="34" w:name="_Toc214970481"/>
                       <w:r>
                         <w:t xml:space="preserve">Abbildung </w:t>
                       </w:r>
@@ -6560,7 +6813,7 @@
           <w:lang w:eastAsia="de-CH"/>
         </w:rPr>
         <w:drawing>
-          <wp:anchor distT="0" distB="0" distL="114300" distR="114300" simplePos="0" relativeHeight="251811840" behindDoc="0" locked="0" layoutInCell="1" allowOverlap="1" wp14:anchorId="6E8AB879" wp14:editId="24CA372D">
+          <wp:anchor distT="0" distB="0" distL="114300" distR="114300" simplePos="0" relativeHeight="251811840" behindDoc="0" locked="0" layoutInCell="1" allowOverlap="1" wp14:anchorId="6E8AB879" wp14:editId="4EB7DFE6">
             <wp:simplePos x="0" y="0"/>
             <wp:positionH relativeFrom="margin">
               <wp:posOffset>-304800</wp:posOffset>
@@ -7071,18 +7324,9 @@
                             <w:pPr>
                               <w:pStyle w:val="Beschriftung"/>
                             </w:pPr>
-                            <w:bookmarkStart w:id="35" w:name="_Toc214896687"/>
-                            <w:r>
-                              <w:t>Abbildung 1</w:t>
-                            </w:r>
-                            <w:r>
-                              <w:t>4</w:t>
-                            </w:r>
-                            <w:r>
-                              <w:t xml:space="preserve"> – </w:t>
-                            </w:r>
-                            <w:r>
-                              <w:t>warnBuzz</w:t>
+                            <w:bookmarkStart w:id="35" w:name="_Toc214970482"/>
+                            <w:r>
+                              <w:t>Abbildung 14 – warnBuzz</w:t>
                             </w:r>
                             <w:r>
                               <w:t xml:space="preserve"> V1</w:t>
@@ -7118,18 +7362,9 @@
                       <w:pPr>
                         <w:pStyle w:val="Beschriftung"/>
                       </w:pPr>
-                      <w:bookmarkStart w:id="36" w:name="_Toc214896687"/>
-                      <w:r>
-                        <w:t>Abbildung 1</w:t>
-                      </w:r>
-                      <w:r>
-                        <w:t>4</w:t>
-                      </w:r>
-                      <w:r>
-                        <w:t xml:space="preserve"> – </w:t>
-                      </w:r>
-                      <w:r>
-                        <w:t>warnBuzz</w:t>
+                      <w:bookmarkStart w:id="36" w:name="_Toc214970482"/>
+                      <w:r>
+                        <w:t>Abbildung 14 – warnBuzz</w:t>
                       </w:r>
                       <w:r>
                         <w:t xml:space="preserve"> V1</w:t>
@@ -7187,18 +7422,9 @@
                             <w:pPr>
                               <w:pStyle w:val="Beschriftung"/>
                             </w:pPr>
-                            <w:bookmarkStart w:id="37" w:name="_Toc214896688"/>
-                            <w:r>
-                              <w:t xml:space="preserve">Abbildung </w:t>
-                            </w:r>
-                            <w:r>
-                              <w:t>15</w:t>
-                            </w:r>
-                            <w:r>
-                              <w:t xml:space="preserve"> – warnBuzz V</w:t>
-                            </w:r>
-                            <w:r>
-                              <w:t>2</w:t>
+                            <w:bookmarkStart w:id="37" w:name="_Toc214970483"/>
+                            <w:r>
+                              <w:t>Abbildung 15 – warnBuzz V2</w:t>
                             </w:r>
                             <w:bookmarkEnd w:id="37"/>
                           </w:p>
@@ -7231,18 +7457,9 @@
                       <w:pPr>
                         <w:pStyle w:val="Beschriftung"/>
                       </w:pPr>
-                      <w:bookmarkStart w:id="38" w:name="_Toc214896688"/>
-                      <w:r>
-                        <w:t xml:space="preserve">Abbildung </w:t>
-                      </w:r>
-                      <w:r>
-                        <w:t>15</w:t>
-                      </w:r>
-                      <w:r>
-                        <w:t xml:space="preserve"> – warnBuzz V</w:t>
-                      </w:r>
-                      <w:r>
-                        <w:t>2</w:t>
+                      <w:bookmarkStart w:id="38" w:name="_Toc214970483"/>
+                      <w:r>
+                        <w:t>Abbildung 15 – warnBuzz V2</w:t>
                       </w:r>
                       <w:bookmarkEnd w:id="38"/>
                     </w:p>
@@ -7297,7 +7514,7 @@
                             <w:pPr>
                               <w:pStyle w:val="Beschriftung"/>
                             </w:pPr>
-                            <w:bookmarkStart w:id="39" w:name="_Toc214896689"/>
+                            <w:bookmarkStart w:id="39" w:name="_Toc214970484"/>
                             <w:r>
                               <w:t>Abbildung 1</w:t>
                             </w:r>
@@ -7305,10 +7522,7 @@
                               <w:t>6</w:t>
                             </w:r>
                             <w:r>
-                              <w:t xml:space="preserve"> – warnBuzz V</w:t>
-                            </w:r>
-                            <w:r>
-                              <w:t>3</w:t>
+                              <w:t xml:space="preserve"> – warnBuzz V3</w:t>
                             </w:r>
                             <w:bookmarkEnd w:id="39"/>
                           </w:p>
@@ -7341,7 +7555,7 @@
                       <w:pPr>
                         <w:pStyle w:val="Beschriftung"/>
                       </w:pPr>
-                      <w:bookmarkStart w:id="40" w:name="_Toc214896689"/>
+                      <w:bookmarkStart w:id="40" w:name="_Toc214970484"/>
                       <w:r>
                         <w:t>Abbildung 1</w:t>
                       </w:r>
@@ -7349,10 +7563,7 @@
                         <w:t>6</w:t>
                       </w:r>
                       <w:r>
-                        <w:t xml:space="preserve"> – warnBuzz V</w:t>
-                      </w:r>
-                      <w:r>
-                        <w:t>3</w:t>
+                        <w:t xml:space="preserve"> – warnBuzz V3</w:t>
                       </w:r>
                       <w:bookmarkEnd w:id="40"/>
                     </w:p>
@@ -7370,7 +7581,7 @@
           <w:lang w:eastAsia="de-CH"/>
         </w:rPr>
         <w:drawing>
-          <wp:anchor distT="0" distB="0" distL="114300" distR="114300" simplePos="0" relativeHeight="251820032" behindDoc="0" locked="0" layoutInCell="1" allowOverlap="1" wp14:anchorId="382A7A6C" wp14:editId="6BA69B2C">
+          <wp:anchor distT="0" distB="0" distL="114300" distR="114300" simplePos="0" relativeHeight="251820032" behindDoc="0" locked="0" layoutInCell="1" allowOverlap="1" wp14:anchorId="382A7A6C" wp14:editId="768B07D1">
             <wp:simplePos x="0" y="0"/>
             <wp:positionH relativeFrom="margin">
               <wp:posOffset>-288611</wp:posOffset>
@@ -7440,7 +7651,7 @@
           <w:lang w:eastAsia="de-CH"/>
         </w:rPr>
         <w:drawing>
-          <wp:anchor distT="0" distB="0" distL="114300" distR="114300" simplePos="0" relativeHeight="251819008" behindDoc="0" locked="0" layoutInCell="1" allowOverlap="1" wp14:anchorId="574DC117" wp14:editId="1D88C46B">
+          <wp:anchor distT="0" distB="0" distL="114300" distR="114300" simplePos="0" relativeHeight="251819008" behindDoc="0" locked="0" layoutInCell="1" allowOverlap="1" wp14:anchorId="574DC117" wp14:editId="55FA1882">
             <wp:simplePos x="0" y="0"/>
             <wp:positionH relativeFrom="column">
               <wp:posOffset>-318135</wp:posOffset>
@@ -7798,7 +8009,7 @@
         </w:rPr>
         <w:lastRenderedPageBreak/>
         <w:drawing>
-          <wp:anchor distT="0" distB="0" distL="114300" distR="114300" simplePos="0" relativeHeight="251802624" behindDoc="0" locked="0" layoutInCell="1" allowOverlap="1" wp14:anchorId="26C37EF2" wp14:editId="0F71C53B">
+          <wp:anchor distT="0" distB="0" distL="114300" distR="114300" simplePos="0" relativeHeight="251802624" behindDoc="0" locked="0" layoutInCell="1" allowOverlap="1" wp14:anchorId="26C37EF2" wp14:editId="14D54D10">
             <wp:simplePos x="0" y="0"/>
             <wp:positionH relativeFrom="margin">
               <wp:posOffset>-455711</wp:posOffset>
@@ -8268,12 +8479,104 @@
       <w:r>
         <w:rPr>
           <w:noProof/>
-          <w:lang w:eastAsia="de-CH"/>
         </w:rPr>
         <mc:AlternateContent>
           <mc:Choice Requires="wps">
             <w:drawing>
-              <wp:anchor distT="0" distB="0" distL="114300" distR="114300" simplePos="0" relativeHeight="251874304" behindDoc="0" locked="0" layoutInCell="1" allowOverlap="1" wp14:anchorId="63D23B37" wp14:editId="427B6750">
+              <wp:anchor distT="0" distB="0" distL="114300" distR="114300" simplePos="0" relativeHeight="251880448" behindDoc="0" locked="0" layoutInCell="1" allowOverlap="1" wp14:anchorId="43FCDDF6" wp14:editId="03AF6B5C">
+                <wp:simplePos x="0" y="0"/>
+                <wp:positionH relativeFrom="margin">
+                  <wp:align>left</wp:align>
+                </wp:positionH>
+                <wp:positionV relativeFrom="paragraph">
+                  <wp:posOffset>7018746</wp:posOffset>
+                </wp:positionV>
+                <wp:extent cx="2414270" cy="263525"/>
+                <wp:effectExtent l="0" t="0" r="0" b="3175"/>
+                <wp:wrapNone/>
+                <wp:docPr id="1072113909" name="Textfeld 20"/>
+                <wp:cNvGraphicFramePr/>
+                <a:graphic xmlns:a="http://schemas.openxmlformats.org/drawingml/2006/main">
+                  <a:graphicData uri="http://schemas.microsoft.com/office/word/2010/wordprocessingShape">
+                    <wps:wsp>
+                      <wps:cNvSpPr txBox="1"/>
+                      <wps:spPr>
+                        <a:xfrm>
+                          <a:off x="0" y="0"/>
+                          <a:ext cx="2414270" cy="263525"/>
+                        </a:xfrm>
+                        <a:prstGeom prst="rect">
+                          <a:avLst/>
+                        </a:prstGeom>
+                        <a:noFill/>
+                        <a:ln w="6350">
+                          <a:noFill/>
+                        </a:ln>
+                      </wps:spPr>
+                      <wps:txbx>
+                        <w:txbxContent>
+                          <w:p>
+                            <w:pPr>
+                              <w:pStyle w:val="Beschriftung"/>
+                            </w:pPr>
+                            <w:bookmarkStart w:id="41" w:name="_Toc214970485"/>
+                            <w:r>
+                              <w:t>Abbildung 19 – setTimer V3</w:t>
+                            </w:r>
+                            <w:bookmarkEnd w:id="41"/>
+                          </w:p>
+                        </w:txbxContent>
+                      </wps:txbx>
+                      <wps:bodyPr rot="0" spcFirstLastPara="0" vertOverflow="overflow" horzOverflow="overflow" vert="horz" wrap="square" lIns="91440" tIns="45720" rIns="91440" bIns="45720" numCol="1" spcCol="0" rtlCol="0" fromWordArt="0" anchor="t" anchorCtr="0" forceAA="0" compatLnSpc="1">
+                        <a:prstTxWarp prst="textNoShape">
+                          <a:avLst/>
+                        </a:prstTxWarp>
+                        <a:noAutofit/>
+                      </wps:bodyPr>
+                    </wps:wsp>
+                  </a:graphicData>
+                </a:graphic>
+                <wp14:sizeRelH relativeFrom="margin">
+                  <wp14:pctWidth>0</wp14:pctWidth>
+                </wp14:sizeRelH>
+                <wp14:sizeRelV relativeFrom="margin">
+                  <wp14:pctHeight>0</wp14:pctHeight>
+                </wp14:sizeRelV>
+              </wp:anchor>
+            </w:drawing>
+          </mc:Choice>
+          <mc:Fallback>
+            <w:pict>
+              <v:shape w14:anchorId="43FCDDF6" id="_x0000_s1053" type="#_x0000_t202" style="position:absolute;margin-left:0;margin-top:552.65pt;width:190.1pt;height:20.75pt;z-index:251880448;visibility:visible;mso-wrap-style:square;mso-width-percent:0;mso-height-percent:0;mso-wrap-distance-left:9pt;mso-wrap-distance-top:0;mso-wrap-distance-right:9pt;mso-wrap-distance-bottom:0;mso-position-horizontal:left;mso-position-horizontal-relative:margin;mso-position-vertical:absolute;mso-position-vertical-relative:text;mso-width-percent:0;mso-height-percent:0;mso-width-relative:margin;mso-height-relative:margin;v-text-anchor:top" o:gfxdata="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" filled="f" stroked="f" strokeweight=".5pt">
+                <v:textbox>
+                  <w:txbxContent>
+                    <w:p>
+                      <w:pPr>
+                        <w:pStyle w:val="Beschriftung"/>
+                      </w:pPr>
+                      <w:bookmarkStart w:id="42" w:name="_Toc214970485"/>
+                      <w:r>
+                        <w:t>Abbildung 19 – setTimer V3</w:t>
+                      </w:r>
+                      <w:bookmarkEnd w:id="42"/>
+                    </w:p>
+                  </w:txbxContent>
+                </v:textbox>
+                <w10:wrap anchorx="margin"/>
+              </v:shape>
+            </w:pict>
+          </mc:Fallback>
+        </mc:AlternateContent>
+      </w:r>
+      <w:r>
+        <w:rPr>
+          <w:noProof/>
+          <w:lang w:eastAsia="de-CH"/>
+        </w:rPr>
+        <mc:AlternateContent>
+          <mc:Choice Requires="wps">
+            <w:drawing>
+              <wp:anchor distT="0" distB="0" distL="114300" distR="114300" simplePos="0" relativeHeight="251874304" behindDoc="0" locked="0" layoutInCell="1" allowOverlap="1" wp14:anchorId="63D23B37" wp14:editId="5CC8E8F6">
                 <wp:simplePos x="0" y="0"/>
                 <wp:positionH relativeFrom="margin">
                   <wp:align>left</wp:align>
@@ -8309,15 +8612,15 @@
                             <w:pPr>
                               <w:pStyle w:val="Beschriftung"/>
                             </w:pPr>
-                            <w:bookmarkStart w:id="41" w:name="_Toc214896355"/>
-                            <w:bookmarkStart w:id="42" w:name="_Toc214896396"/>
-                            <w:bookmarkStart w:id="43" w:name="_Toc214896690"/>
+                            <w:bookmarkStart w:id="43" w:name="_Toc214896355"/>
+                            <w:bookmarkStart w:id="44" w:name="_Toc214896396"/>
+                            <w:bookmarkStart w:id="45" w:name="_Toc214970486"/>
                             <w:r>
                               <w:t>Abbildung 17 – setTimer V1</w:t>
                             </w:r>
-                            <w:bookmarkEnd w:id="41"/>
-                            <w:bookmarkEnd w:id="42"/>
                             <w:bookmarkEnd w:id="43"/>
+                            <w:bookmarkEnd w:id="44"/>
+                            <w:bookmarkEnd w:id="45"/>
                           </w:p>
                         </w:txbxContent>
                       </wps:txbx>
@@ -8341,22 +8644,22 @@
           </mc:Choice>
           <mc:Fallback>
             <w:pict>
-              <v:shape w14:anchorId="63D23B37" id="Textfeld 57" o:spid="_x0000_s1053" type="#_x0000_t202" style="position:absolute;margin-left:0;margin-top:62.55pt;width:141.85pt;height:18.65pt;z-index:251874304;visibility:visible;mso-wrap-style:square;mso-width-percent:0;mso-height-percent:0;mso-wrap-distance-left:9pt;mso-wrap-distance-top:0;mso-wrap-distance-right:9pt;mso-wrap-distance-bottom:0;mso-position-horizontal:left;mso-position-horizontal-relative:margin;mso-position-vertical:absolute;mso-position-vertical-relative:text;mso-width-percent:0;mso-height-percent:0;mso-width-relative:margin;mso-height-relative:margin;v-text-anchor:top" o:gfxdata="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" filled="f" stroked="f" strokeweight=".5pt">
+              <v:shape w14:anchorId="63D23B37" id="Textfeld 57" o:spid="_x0000_s1054" type="#_x0000_t202" style="position:absolute;margin-left:0;margin-top:62.55pt;width:141.85pt;height:18.65pt;z-index:251874304;visibility:visible;mso-wrap-style:square;mso-width-percent:0;mso-height-percent:0;mso-wrap-distance-left:9pt;mso-wrap-distance-top:0;mso-wrap-distance-right:9pt;mso-wrap-distance-bottom:0;mso-position-horizontal:left;mso-position-horizontal-relative:margin;mso-position-vertical:absolute;mso-position-vertical-relative:text;mso-width-percent:0;mso-height-percent:0;mso-width-relative:margin;mso-height-relative:margin;v-text-anchor:top" o:gfxdata="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" filled="f" stroked="f" strokeweight=".5pt">
                 <v:textbox>
                   <w:txbxContent>
                     <w:p>
                       <w:pPr>
                         <w:pStyle w:val="Beschriftung"/>
                       </w:pPr>
-                      <w:bookmarkStart w:id="44" w:name="_Toc214896355"/>
-                      <w:bookmarkStart w:id="45" w:name="_Toc214896396"/>
-                      <w:bookmarkStart w:id="46" w:name="_Toc214896690"/>
+                      <w:bookmarkStart w:id="46" w:name="_Toc214896355"/>
+                      <w:bookmarkStart w:id="47" w:name="_Toc214896396"/>
+                      <w:bookmarkStart w:id="48" w:name="_Toc214970486"/>
                       <w:r>
                         <w:t>Abbildung 17 – setTimer V1</w:t>
                       </w:r>
-                      <w:bookmarkEnd w:id="44"/>
-                      <w:bookmarkEnd w:id="45"/>
                       <w:bookmarkEnd w:id="46"/>
+                      <w:bookmarkEnd w:id="47"/>
+                      <w:bookmarkEnd w:id="48"/>
                     </w:p>
                   </w:txbxContent>
                 </v:textbox>
@@ -8410,20 +8713,6 @@
                             <w:pPr>
                               <w:pStyle w:val="Beschriftung"/>
                             </w:pPr>
-                            <w:bookmarkStart w:id="47" w:name="_Toc214896691"/>
-                            <w:r>
-                              <w:t xml:space="preserve">Abbildung </w:t>
-                            </w:r>
-                            <w:r>
-                              <w:t>19</w:t>
-                            </w:r>
-                            <w:r>
-                              <w:t xml:space="preserve"> – setTimer V</w:t>
-                            </w:r>
-                            <w:r>
-                              <w:t>3</w:t>
-                            </w:r>
-                            <w:bookmarkEnd w:id="47"/>
                           </w:p>
                         </w:txbxContent>
                       </wps:txbx>
@@ -8447,27 +8736,13 @@
           </mc:Choice>
           <mc:Fallback>
             <w:pict>
-              <v:shape w14:anchorId="135DFFFA" id="_x0000_s1054" type="#_x0000_t202" style="position:absolute;margin-left:0;margin-top:552.5pt;width:141.85pt;height:18.65pt;z-index:251878400;visibility:visible;mso-wrap-style:square;mso-width-percent:0;mso-height-percent:0;mso-wrap-distance-left:9pt;mso-wrap-distance-top:0;mso-wrap-distance-right:9pt;mso-wrap-distance-bottom:0;mso-position-horizontal:left;mso-position-horizontal-relative:margin;mso-position-vertical:absolute;mso-position-vertical-relative:text;mso-width-percent:0;mso-height-percent:0;mso-width-relative:margin;mso-height-relative:margin;v-text-anchor:top" o:gfxdata="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" filled="f" stroked="f" strokeweight=".5pt">
+              <v:shape w14:anchorId="135DFFFA" id="_x0000_s1055" type="#_x0000_t202" style="position:absolute;margin-left:0;margin-top:552.5pt;width:141.85pt;height:18.65pt;z-index:251878400;visibility:visible;mso-wrap-style:square;mso-width-percent:0;mso-height-percent:0;mso-wrap-distance-left:9pt;mso-wrap-distance-top:0;mso-wrap-distance-right:9pt;mso-wrap-distance-bottom:0;mso-position-horizontal:left;mso-position-horizontal-relative:margin;mso-position-vertical:absolute;mso-position-vertical-relative:text;mso-width-percent:0;mso-height-percent:0;mso-width-relative:margin;mso-height-relative:margin;v-text-anchor:top" o:gfxdata="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" filled="f" stroked="f" strokeweight=".5pt">
                 <v:textbox>
                   <w:txbxContent>
                     <w:p>
                       <w:pPr>
                         <w:pStyle w:val="Beschriftung"/>
                       </w:pPr>
-                      <w:bookmarkStart w:id="48" w:name="_Toc214896691"/>
-                      <w:r>
-                        <w:t xml:space="preserve">Abbildung </w:t>
-                      </w:r>
-                      <w:r>
-                        <w:t>19</w:t>
-                      </w:r>
-                      <w:r>
-                        <w:t xml:space="preserve"> – setTimer V</w:t>
-                      </w:r>
-                      <w:r>
-                        <w:t>3</w:t>
-                      </w:r>
-                      <w:bookmarkEnd w:id="48"/>
                     </w:p>
                   </w:txbxContent>
                 </v:textbox>
@@ -8485,7 +8760,7 @@
         <mc:AlternateContent>
           <mc:Choice Requires="wps">
             <w:drawing>
-              <wp:anchor distT="0" distB="0" distL="114300" distR="114300" simplePos="0" relativeHeight="251876352" behindDoc="0" locked="0" layoutInCell="1" allowOverlap="1" wp14:anchorId="236FBC29" wp14:editId="6C784048">
+              <wp:anchor distT="0" distB="0" distL="114300" distR="114300" simplePos="0" relativeHeight="251876352" behindDoc="0" locked="0" layoutInCell="1" allowOverlap="1" wp14:anchorId="236FBC29" wp14:editId="1BC31841">
                 <wp:simplePos x="0" y="0"/>
                 <wp:positionH relativeFrom="margin">
                   <wp:align>left</wp:align>
@@ -8521,7 +8796,7 @@
                             <w:pPr>
                               <w:pStyle w:val="Beschriftung"/>
                             </w:pPr>
-                            <w:bookmarkStart w:id="49" w:name="_Toc214896692"/>
+                            <w:bookmarkStart w:id="49" w:name="_Toc214970487"/>
                             <w:r>
                               <w:t xml:space="preserve">Abbildung </w:t>
                             </w:r>
@@ -8535,10 +8810,7 @@
                               <w:t>setTimer</w:t>
                             </w:r>
                             <w:r>
-                              <w:t xml:space="preserve"> V</w:t>
-                            </w:r>
-                            <w:r>
-                              <w:t>2</w:t>
+                              <w:t xml:space="preserve"> V2</w:t>
                             </w:r>
                             <w:bookmarkEnd w:id="49"/>
                           </w:p>
@@ -8564,14 +8836,14 @@
           </mc:Choice>
           <mc:Fallback>
             <w:pict>
-              <v:shape w14:anchorId="236FBC29" id="_x0000_s1055" type="#_x0000_t202" style="position:absolute;margin-left:0;margin-top:293.3pt;width:141.85pt;height:18.65pt;z-index:251876352;visibility:visible;mso-wrap-style:square;mso-width-percent:0;mso-height-percent:0;mso-wrap-distance-left:9pt;mso-wrap-distance-top:0;mso-wrap-distance-right:9pt;mso-wrap-distance-bottom:0;mso-position-horizontal:left;mso-position-horizontal-relative:margin;mso-position-vertical:absolute;mso-position-vertical-relative:text;mso-width-percent:0;mso-height-percent:0;mso-width-relative:margin;mso-height-relative:margin;v-text-anchor:top" o:gfxdata="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" filled="f" stroked="f" strokeweight=".5pt">
+              <v:shape w14:anchorId="236FBC29" id="_x0000_s1056" type="#_x0000_t202" style="position:absolute;margin-left:0;margin-top:293.3pt;width:141.85pt;height:18.65pt;z-index:251876352;visibility:visible;mso-wrap-style:square;mso-width-percent:0;mso-height-percent:0;mso-wrap-distance-left:9pt;mso-wrap-distance-top:0;mso-wrap-distance-right:9pt;mso-wrap-distance-bottom:0;mso-position-horizontal:left;mso-position-horizontal-relative:margin;mso-position-vertical:absolute;mso-position-vertical-relative:text;mso-width-percent:0;mso-height-percent:0;mso-width-relative:margin;mso-height-relative:margin;v-text-anchor:top" o:gfxdata="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" filled="f" stroked="f" strokeweight=".5pt">
                 <v:textbox>
                   <w:txbxContent>
                     <w:p>
                       <w:pPr>
                         <w:pStyle w:val="Beschriftung"/>
                       </w:pPr>
-                      <w:bookmarkStart w:id="50" w:name="_Toc214896692"/>
+                      <w:bookmarkStart w:id="50" w:name="_Toc214970487"/>
                       <w:r>
                         <w:t xml:space="preserve">Abbildung </w:t>
                       </w:r>
@@ -8585,10 +8857,7 @@
                         <w:t>setTimer</w:t>
                       </w:r>
                       <w:r>
-                        <w:t xml:space="preserve"> V</w:t>
-                      </w:r>
-                      <w:r>
-                        <w:t>2</w:t>
+                        <w:t xml:space="preserve"> V2</w:t>
                       </w:r>
                       <w:bookmarkEnd w:id="50"/>
                     </w:p>
@@ -8606,7 +8875,7 @@
           <w:lang w:eastAsia="de-CH"/>
         </w:rPr>
         <w:drawing>
-          <wp:anchor distT="0" distB="0" distL="114300" distR="114300" simplePos="0" relativeHeight="251803648" behindDoc="0" locked="0" layoutInCell="1" allowOverlap="1" wp14:anchorId="713BF067" wp14:editId="1F964471">
+          <wp:anchor distT="0" distB="0" distL="114300" distR="114300" simplePos="0" relativeHeight="251803648" behindDoc="0" locked="0" layoutInCell="1" allowOverlap="1" wp14:anchorId="713BF067" wp14:editId="63FA4FD3">
             <wp:simplePos x="0" y="0"/>
             <wp:positionH relativeFrom="margin">
               <wp:posOffset>-502821</wp:posOffset>
@@ -8924,7 +9193,7 @@
           </mc:Choice>
           <mc:Fallback>
             <w:pict>
-              <v:shape w14:anchorId="3777C985" id="_x0000_s1056" type="#_x0000_t202" style="position:absolute;margin-left:134.7pt;margin-top:81pt;width:185.9pt;height:226pt;z-index:251824128;visibility:visible;mso-wrap-style:square;mso-width-percent:0;mso-height-percent:0;mso-wrap-distance-left:9pt;mso-wrap-distance-top:0;mso-wrap-distance-right:9pt;mso-wrap-distance-bottom:0;mso-position-horizontal:right;mso-position-horizontal-relative:page;mso-position-vertical:absolute;mso-position-vertical-relative:text;mso-width-percent:0;mso-height-percent:0;mso-width-relative:margin;mso-height-relative:margin;v-text-anchor:top" o:gfxdata="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" filled="f" stroked="f" strokeweight=".5pt">
+              <v:shape w14:anchorId="3777C985" id="_x0000_s1057" type="#_x0000_t202" style="position:absolute;margin-left:134.7pt;margin-top:81pt;width:185.9pt;height:226pt;z-index:251824128;visibility:visible;mso-wrap-style:square;mso-width-percent:0;mso-height-percent:0;mso-wrap-distance-left:9pt;mso-wrap-distance-top:0;mso-wrap-distance-right:9pt;mso-wrap-distance-bottom:0;mso-position-horizontal:right;mso-position-horizontal-relative:page;mso-position-vertical:absolute;mso-position-vertical-relative:text;mso-width-percent:0;mso-height-percent:0;mso-width-relative:margin;mso-height-relative:margin;v-text-anchor:top" o:gfxdata="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" filled="f" stroked="f" strokeweight=".5pt">
                 <v:textbox>
                   <w:txbxContent>
                     <w:p>
@@ -9140,7 +9409,7 @@
           </mc:Choice>
           <mc:Fallback>
             <w:pict>
-              <v:shape w14:anchorId="55005EA2" id="_x0000_s1057" type="#_x0000_t202" style="position:absolute;margin-left:412pt;margin-top:315.55pt;width:178.75pt;height:226pt;z-index:251826176;visibility:visible;mso-wrap-style:square;mso-width-percent:0;mso-height-percent:0;mso-wrap-distance-left:9pt;mso-wrap-distance-top:0;mso-wrap-distance-right:9pt;mso-wrap-distance-bottom:0;mso-position-horizontal:absolute;mso-position-horizontal-relative:page;mso-position-vertical:absolute;mso-position-vertical-relative:text;mso-width-percent:0;mso-height-percent:0;mso-width-relative:margin;mso-height-relative:margin;v-text-anchor:top" o:gfxdata="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" filled="f" stroked="f" strokeweight=".5pt">
+              <v:shape w14:anchorId="55005EA2" id="_x0000_s1058" type="#_x0000_t202" style="position:absolute;margin-left:412pt;margin-top:315.55pt;width:178.75pt;height:226pt;z-index:251826176;visibility:visible;mso-wrap-style:square;mso-width-percent:0;mso-height-percent:0;mso-wrap-distance-left:9pt;mso-wrap-distance-top:0;mso-wrap-distance-right:9pt;mso-wrap-distance-bottom:0;mso-position-horizontal:absolute;mso-position-horizontal-relative:page;mso-position-vertical:absolute;mso-position-vertical-relative:text;mso-width-percent:0;mso-height-percent:0;mso-width-relative:margin;mso-height-relative:margin;v-text-anchor:top" o:gfxdata="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" filled="f" stroked="f" strokeweight=".5pt">
                 <v:textbox>
                   <w:txbxContent>
                     <w:p>
@@ -9234,7 +9503,7 @@
           <w:lang w:eastAsia="de-CH"/>
         </w:rPr>
       </w:pPr>
-      <w:bookmarkStart w:id="51" w:name="_Toc201132261"/>
+      <w:bookmarkStart w:id="51" w:name="_Toc214970085"/>
       <w:r>
         <w:rPr>
           <w:lang w:eastAsia="de-CH"/>
@@ -9417,13 +9686,13 @@
         <mc:AlternateContent>
           <mc:Choice Requires="wps">
             <w:drawing>
-              <wp:anchor distT="0" distB="0" distL="114300" distR="114300" simplePos="0" relativeHeight="251782144" behindDoc="0" locked="0" layoutInCell="1" allowOverlap="1" wp14:anchorId="28C339B9" wp14:editId="7C18F7A9">
+              <wp:anchor distT="0" distB="0" distL="114300" distR="114300" simplePos="0" relativeHeight="251782144" behindDoc="0" locked="0" layoutInCell="1" allowOverlap="1" wp14:anchorId="28C339B9" wp14:editId="3E864133">
                 <wp:simplePos x="0" y="0"/>
                 <wp:positionH relativeFrom="margin">
-                  <wp:posOffset>9997</wp:posOffset>
+                  <wp:align>left</wp:align>
                 </wp:positionH>
                 <wp:positionV relativeFrom="paragraph">
-                  <wp:posOffset>152306</wp:posOffset>
+                  <wp:posOffset>124550</wp:posOffset>
                 </wp:positionV>
                 <wp:extent cx="2414270" cy="263525"/>
                 <wp:effectExtent l="0" t="0" r="0" b="3175"/>
@@ -9461,7 +9730,7 @@
                             <w:pPr>
                               <w:pStyle w:val="Beschriftung"/>
                             </w:pPr>
-                            <w:bookmarkStart w:id="52" w:name="_Toc214896693"/>
+                            <w:bookmarkStart w:id="52" w:name="_Toc214970488"/>
                             <w:r>
                               <w:t xml:space="preserve">Abbildung </w:t>
                             </w:r>
@@ -9498,14 +9767,14 @@
           </mc:Choice>
           <mc:Fallback>
             <w:pict>
-              <v:shape w14:anchorId="28C339B9" id="_x0000_s1058" type="#_x0000_t202" style="position:absolute;margin-left:.8pt;margin-top:12pt;width:190.1pt;height:20.75pt;z-index:251782144;visibility:visible;mso-wrap-style:square;mso-width-percent:0;mso-height-percent:0;mso-wrap-distance-left:9pt;mso-wrap-distance-top:0;mso-wrap-distance-right:9pt;mso-wrap-distance-bottom:0;mso-position-horizontal:absolute;mso-position-horizontal-relative:margin;mso-position-vertical:absolute;mso-position-vertical-relative:text;mso-width-percent:0;mso-height-percent:0;mso-width-relative:margin;mso-height-relative:margin;v-text-anchor:top" o:gfxdata="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" filled="f" stroked="f" strokeweight=".5pt">
+              <v:shape w14:anchorId="28C339B9" id="_x0000_s1059" type="#_x0000_t202" style="position:absolute;margin-left:0;margin-top:9.8pt;width:190.1pt;height:20.75pt;z-index:251782144;visibility:visible;mso-wrap-style:square;mso-width-percent:0;mso-height-percent:0;mso-wrap-distance-left:9pt;mso-wrap-distance-top:0;mso-wrap-distance-right:9pt;mso-wrap-distance-bottom:0;mso-position-horizontal:left;mso-position-horizontal-relative:margin;mso-position-vertical:absolute;mso-position-vertical-relative:text;mso-width-percent:0;mso-height-percent:0;mso-width-relative:margin;mso-height-relative:margin;v-text-anchor:top" o:gfxdata="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" filled="f" stroked="f" strokeweight=".5pt">
                 <v:textbox>
                   <w:txbxContent>
                     <w:p>
                       <w:pPr>
                         <w:pStyle w:val="Beschriftung"/>
                       </w:pPr>
-                      <w:bookmarkStart w:id="53" w:name="_Toc214896693"/>
+                      <w:bookmarkStart w:id="53" w:name="_Toc214970488"/>
                       <w:r>
                         <w:t xml:space="preserve">Abbildung </w:t>
                       </w:r>
@@ -9755,7 +10024,7 @@
                             <w:pPr>
                               <w:pStyle w:val="Beschriftung"/>
                             </w:pPr>
-                            <w:bookmarkStart w:id="54" w:name="_Toc214896694"/>
+                            <w:bookmarkStart w:id="54" w:name="_Toc214970489"/>
                             <w:r>
                               <w:t xml:space="preserve">Abbildung </w:t>
                             </w:r>
@@ -9795,14 +10064,14 @@
           </mc:Choice>
           <mc:Fallback>
             <w:pict>
-              <v:shape w14:anchorId="363EF278" id="_x0000_s1059" type="#_x0000_t202" style="position:absolute;margin-left:0;margin-top:14.55pt;width:190.1pt;height:20.75pt;z-index:251785216;visibility:visible;mso-wrap-style:square;mso-width-percent:0;mso-height-percent:0;mso-wrap-distance-left:9pt;mso-wrap-distance-top:0;mso-wrap-distance-right:9pt;mso-wrap-distance-bottom:0;mso-position-horizontal:left;mso-position-horizontal-relative:margin;mso-position-vertical:absolute;mso-position-vertical-relative:text;mso-width-percent:0;mso-height-percent:0;mso-width-relative:margin;mso-height-relative:margin;v-text-anchor:top" o:gfxdata="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" filled="f" stroked="f" strokeweight=".5pt">
+              <v:shape w14:anchorId="363EF278" id="_x0000_s1060" type="#_x0000_t202" style="position:absolute;margin-left:0;margin-top:14.55pt;width:190.1pt;height:20.75pt;z-index:251785216;visibility:visible;mso-wrap-style:square;mso-width-percent:0;mso-height-percent:0;mso-wrap-distance-left:9pt;mso-wrap-distance-top:0;mso-wrap-distance-right:9pt;mso-wrap-distance-bottom:0;mso-position-horizontal:left;mso-position-horizontal-relative:margin;mso-position-vertical:absolute;mso-position-vertical-relative:text;mso-width-percent:0;mso-height-percent:0;mso-width-relative:margin;mso-height-relative:margin;v-text-anchor:top" o:gfxdata="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" filled="f" stroked="f" strokeweight=".5pt">
                 <v:textbox>
                   <w:txbxContent>
                     <w:p>
                       <w:pPr>
                         <w:pStyle w:val="Beschriftung"/>
                       </w:pPr>
-                      <w:bookmarkStart w:id="55" w:name="_Toc214896694"/>
+                      <w:bookmarkStart w:id="55" w:name="_Toc214970489"/>
                       <w:r>
                         <w:t xml:space="preserve">Abbildung </w:t>
                       </w:r>
@@ -10032,13 +10301,13 @@
         <mc:AlternateContent>
           <mc:Choice Requires="wps">
             <w:drawing>
-              <wp:anchor distT="0" distB="0" distL="114300" distR="114300" simplePos="0" relativeHeight="251791360" behindDoc="0" locked="0" layoutInCell="1" allowOverlap="1" wp14:anchorId="434C0C71" wp14:editId="3E7C1E1E">
+              <wp:anchor distT="0" distB="0" distL="114300" distR="114300" simplePos="0" relativeHeight="251791360" behindDoc="0" locked="0" layoutInCell="1" allowOverlap="1" wp14:anchorId="434C0C71" wp14:editId="2FF0B373">
                 <wp:simplePos x="0" y="0"/>
                 <wp:positionH relativeFrom="margin">
                   <wp:align>left</wp:align>
                 </wp:positionH>
                 <wp:positionV relativeFrom="paragraph">
-                  <wp:posOffset>308149</wp:posOffset>
+                  <wp:posOffset>213632</wp:posOffset>
                 </wp:positionV>
                 <wp:extent cx="2414270" cy="263525"/>
                 <wp:effectExtent l="0" t="0" r="0" b="3175"/>
@@ -10076,7 +10345,7 @@
                             <w:pPr>
                               <w:pStyle w:val="Beschriftung"/>
                             </w:pPr>
-                            <w:bookmarkStart w:id="56" w:name="_Toc214896695"/>
+                            <w:bookmarkStart w:id="56" w:name="_Toc214970490"/>
                             <w:r>
                               <w:t xml:space="preserve">Abbildung </w:t>
                             </w:r>
@@ -10110,14 +10379,14 @@
           </mc:Choice>
           <mc:Fallback>
             <w:pict>
-              <v:shape w14:anchorId="434C0C71" id="_x0000_s1060" type="#_x0000_t202" style="position:absolute;margin-left:0;margin-top:24.25pt;width:190.1pt;height:20.75pt;z-index:251791360;visibility:visible;mso-wrap-style:square;mso-width-percent:0;mso-height-percent:0;mso-wrap-distance-left:9pt;mso-wrap-distance-top:0;mso-wrap-distance-right:9pt;mso-wrap-distance-bottom:0;mso-position-horizontal:left;mso-position-horizontal-relative:margin;mso-position-vertical:absolute;mso-position-vertical-relative:text;mso-width-percent:0;mso-height-percent:0;mso-width-relative:margin;mso-height-relative:margin;v-text-anchor:top" o:gfxdata="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" filled="f" stroked="f" strokeweight=".5pt">
+              <v:shape w14:anchorId="434C0C71" id="_x0000_s1061" type="#_x0000_t202" style="position:absolute;margin-left:0;margin-top:16.8pt;width:190.1pt;height:20.75pt;z-index:251791360;visibility:visible;mso-wrap-style:square;mso-width-percent:0;mso-height-percent:0;mso-wrap-distance-left:9pt;mso-wrap-distance-top:0;mso-wrap-distance-right:9pt;mso-wrap-distance-bottom:0;mso-position-horizontal:left;mso-position-horizontal-relative:margin;mso-position-vertical:absolute;mso-position-vertical-relative:text;mso-width-percent:0;mso-height-percent:0;mso-width-relative:margin;mso-height-relative:margin;v-text-anchor:top" o:gfxdata="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" filled="f" stroked="f" strokeweight=".5pt">
                 <v:textbox>
                   <w:txbxContent>
                     <w:p>
                       <w:pPr>
                         <w:pStyle w:val="Beschriftung"/>
                       </w:pPr>
-                      <w:bookmarkStart w:id="57" w:name="_Toc214896695"/>
+                      <w:bookmarkStart w:id="57" w:name="_Toc214970490"/>
                       <w:r>
                         <w:t xml:space="preserve">Abbildung </w:t>
                       </w:r>
@@ -10219,7 +10488,7 @@
           <w:lang w:eastAsia="de-CH"/>
         </w:rPr>
       </w:pPr>
-      <w:bookmarkStart w:id="58" w:name="_Toc201132262"/>
+      <w:bookmarkStart w:id="58" w:name="_Toc214970086"/>
       <w:r>
         <w:rPr>
           <w:lang w:eastAsia="de-CH"/>
@@ -10236,7 +10505,7 @@
           <w:lang w:eastAsia="de-CH"/>
         </w:rPr>
       </w:pPr>
-      <w:bookmarkStart w:id="59" w:name="_Toc201132263"/>
+      <w:bookmarkStart w:id="59" w:name="_Toc214970087"/>
       <w:r>
         <w:rPr>
           <w:lang w:eastAsia="de-CH"/>
@@ -10257,7 +10526,7 @@
           <w:lang w:eastAsia="de-CH"/>
         </w:rPr>
         <w:drawing>
-          <wp:anchor distT="0" distB="0" distL="114300" distR="114300" simplePos="0" relativeHeight="251798528" behindDoc="0" locked="0" layoutInCell="1" allowOverlap="1" wp14:anchorId="1031F8AC" wp14:editId="739F2D7E">
+          <wp:anchor distT="0" distB="0" distL="114300" distR="114300" simplePos="0" relativeHeight="251798528" behindDoc="0" locked="0" layoutInCell="1" allowOverlap="1" wp14:anchorId="1031F8AC" wp14:editId="32D9AE23">
             <wp:simplePos x="0" y="0"/>
             <wp:positionH relativeFrom="margin">
               <wp:align>left</wp:align>
@@ -10378,7 +10647,7 @@
                             <w:pPr>
                               <w:pStyle w:val="Beschriftung"/>
                             </w:pPr>
-                            <w:bookmarkStart w:id="60" w:name="_Toc214896696"/>
+                            <w:bookmarkStart w:id="60" w:name="_Toc214970491"/>
                             <w:r>
                               <w:t xml:space="preserve">Abbildung </w:t>
                             </w:r>
@@ -10413,14 +10682,14 @@
           </mc:Choice>
           <mc:Fallback>
             <w:pict>
-              <v:shape w14:anchorId="5663457B" id="_x0000_s1061" type="#_x0000_t202" style="position:absolute;margin-left:0;margin-top:92.4pt;width:190.1pt;height:20.75pt;z-index:251779072;visibility:visible;mso-wrap-style:square;mso-width-percent:0;mso-height-percent:0;mso-wrap-distance-left:9pt;mso-wrap-distance-top:0;mso-wrap-distance-right:9pt;mso-wrap-distance-bottom:0;mso-position-horizontal:left;mso-position-horizontal-relative:margin;mso-position-vertical:absolute;mso-position-vertical-relative:text;mso-width-percent:0;mso-height-percent:0;mso-width-relative:margin;mso-height-relative:margin;v-text-anchor:top" o:gfxdata="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" filled="f" stroked="f" strokeweight=".5pt">
+              <v:shape w14:anchorId="5663457B" id="_x0000_s1062" type="#_x0000_t202" style="position:absolute;margin-left:0;margin-top:92.4pt;width:190.1pt;height:20.75pt;z-index:251779072;visibility:visible;mso-wrap-style:square;mso-width-percent:0;mso-height-percent:0;mso-wrap-distance-left:9pt;mso-wrap-distance-top:0;mso-wrap-distance-right:9pt;mso-wrap-distance-bottom:0;mso-position-horizontal:left;mso-position-horizontal-relative:margin;mso-position-vertical:absolute;mso-position-vertical-relative:text;mso-width-percent:0;mso-height-percent:0;mso-width-relative:margin;mso-height-relative:margin;v-text-anchor:top" o:gfxdata="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" filled="f" stroked="f" strokeweight=".5pt">
                 <v:textbox>
                   <w:txbxContent>
                     <w:p>
                       <w:pPr>
                         <w:pStyle w:val="Beschriftung"/>
                       </w:pPr>
-                      <w:bookmarkStart w:id="61" w:name="_Toc214896696"/>
+                      <w:bookmarkStart w:id="61" w:name="_Toc214970491"/>
                       <w:r>
                         <w:t xml:space="preserve">Abbildung </w:t>
                       </w:r>
@@ -10456,12 +10725,14 @@
           <w:lang w:eastAsia="de-CH"/>
         </w:rPr>
       </w:pPr>
+      <w:bookmarkStart w:id="62" w:name="_Toc214970088"/>
       <w:r>
         <w:rPr>
           <w:lang w:eastAsia="de-CH"/>
         </w:rPr>
         <w:t>Realisieren</w:t>
       </w:r>
+      <w:bookmarkEnd w:id="62"/>
     </w:p>
     <w:p>
       <w:pPr>
@@ -10470,12 +10741,14 @@
           <w:lang w:eastAsia="de-CH"/>
         </w:rPr>
       </w:pPr>
+      <w:bookmarkStart w:id="63" w:name="_Toc214970089"/>
       <w:r>
         <w:rPr>
           <w:lang w:eastAsia="de-CH"/>
         </w:rPr>
         <w:t>Zusammenbau</w:t>
       </w:r>
+      <w:bookmarkEnd w:id="63"/>
     </w:p>
     <w:p>
       <w:pPr>
@@ -10655,7 +10928,7 @@
           </mc:Choice>
           <mc:Fallback>
             <w:pict>
-              <v:shape w14:anchorId="0949C399" id="Textfeld 31" o:spid="_x0000_s1062" type="#_x0000_t202" style="position:absolute;margin-left:262.05pt;margin-top:.8pt;width:210.2pt;height:223.35pt;z-index:251801600;visibility:visible;mso-wrap-style:square;mso-width-percent:0;mso-height-percent:0;mso-wrap-distance-left:9pt;mso-wrap-distance-top:0;mso-wrap-distance-right:9pt;mso-wrap-distance-bottom:0;mso-position-horizontal:absolute;mso-position-horizontal-relative:text;mso-position-vertical:absolute;mso-position-vertical-relative:text;mso-width-percent:0;mso-height-percent:0;mso-width-relative:margin;mso-height-relative:margin;v-text-anchor:top" o:gfxdata="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" fillcolor="white [3201]" stroked="f" strokeweight=".5pt">
+              <v:shape w14:anchorId="0949C399" id="Textfeld 31" o:spid="_x0000_s1063" type="#_x0000_t202" style="position:absolute;margin-left:262.05pt;margin-top:.8pt;width:210.2pt;height:223.35pt;z-index:251801600;visibility:visible;mso-wrap-style:square;mso-width-percent:0;mso-height-percent:0;mso-wrap-distance-left:9pt;mso-wrap-distance-top:0;mso-wrap-distance-right:9pt;mso-wrap-distance-bottom:0;mso-position-horizontal:absolute;mso-position-horizontal-relative:text;mso-position-vertical:absolute;mso-position-vertical-relative:text;mso-width-percent:0;mso-height-percent:0;mso-width-relative:margin;mso-height-relative:margin;v-text-anchor:top" o:gfxdata="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" fillcolor="white [3201]" stroked="f" strokeweight=".5pt">
                 <v:textbox>
                   <w:txbxContent>
                     <w:p>
@@ -10791,7 +11064,7 @@
                             <w:pPr>
                               <w:pStyle w:val="Beschriftung"/>
                             </w:pPr>
-                            <w:bookmarkStart w:id="62" w:name="_Toc214896697"/>
+                            <w:bookmarkStart w:id="64" w:name="_Toc214970492"/>
                             <w:r>
                               <w:t xml:space="preserve">Abbildung </w:t>
                             </w:r>
@@ -10804,7 +11077,7 @@
                             <w:r>
                               <w:t>Zusammenbau der Komponenten</w:t>
                             </w:r>
-                            <w:bookmarkEnd w:id="62"/>
+                            <w:bookmarkEnd w:id="64"/>
                           </w:p>
                         </w:txbxContent>
                       </wps:txbx>
@@ -10828,14 +11101,14 @@
           </mc:Choice>
           <mc:Fallback>
             <w:pict>
-              <v:shape w14:anchorId="39E9CF1C" id="_x0000_s1063" type="#_x0000_t202" style="position:absolute;margin-left:0;margin-top:234.95pt;width:223.3pt;height:20.75pt;z-index:251800576;visibility:visible;mso-wrap-style:square;mso-width-percent:0;mso-height-percent:0;mso-wrap-distance-left:9pt;mso-wrap-distance-top:0;mso-wrap-distance-right:9pt;mso-wrap-distance-bottom:0;mso-position-horizontal:left;mso-position-horizontal-relative:margin;mso-position-vertical:absolute;mso-position-vertical-relative:text;mso-width-percent:0;mso-height-percent:0;mso-width-relative:margin;mso-height-relative:margin;v-text-anchor:top" o:gfxdata="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" filled="f" stroked="f" strokeweight=".5pt">
+              <v:shape w14:anchorId="39E9CF1C" id="_x0000_s1064" type="#_x0000_t202" style="position:absolute;margin-left:0;margin-top:234.95pt;width:223.3pt;height:20.75pt;z-index:251800576;visibility:visible;mso-wrap-style:square;mso-width-percent:0;mso-height-percent:0;mso-wrap-distance-left:9pt;mso-wrap-distance-top:0;mso-wrap-distance-right:9pt;mso-wrap-distance-bottom:0;mso-position-horizontal:left;mso-position-horizontal-relative:margin;mso-position-vertical:absolute;mso-position-vertical-relative:text;mso-width-percent:0;mso-height-percent:0;mso-width-relative:margin;mso-height-relative:margin;v-text-anchor:top" o:gfxdata="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" filled="f" stroked="f" strokeweight=".5pt">
                 <v:textbox>
                   <w:txbxContent>
                     <w:p>
                       <w:pPr>
                         <w:pStyle w:val="Beschriftung"/>
                       </w:pPr>
-                      <w:bookmarkStart w:id="63" w:name="_Toc214896697"/>
+                      <w:bookmarkStart w:id="65" w:name="_Toc214970492"/>
                       <w:r>
                         <w:t xml:space="preserve">Abbildung </w:t>
                       </w:r>
@@ -10848,7 +11121,7 @@
                       <w:r>
                         <w:t>Zusammenbau der Komponenten</w:t>
                       </w:r>
-                      <w:bookmarkEnd w:id="63"/>
+                      <w:bookmarkEnd w:id="65"/>
                     </w:p>
                   </w:txbxContent>
                 </v:textbox>
@@ -10975,6 +11248,7 @@
           <w:lang w:eastAsia="de-CH"/>
         </w:rPr>
       </w:pPr>
+      <w:bookmarkStart w:id="66" w:name="_Toc214970090"/>
       <w:r>
         <w:rPr>
           <w:lang w:eastAsia="de-CH"/>
@@ -10982,6 +11256,7 @@
         <w:lastRenderedPageBreak/>
         <w:t>Programmierung</w:t>
       </w:r>
+      <w:bookmarkEnd w:id="66"/>
     </w:p>
     <w:p>
       <w:pPr>
@@ -11278,7 +11553,7 @@
                             <w:pPr>
                               <w:pStyle w:val="Beschriftung"/>
                             </w:pPr>
-                            <w:bookmarkStart w:id="64" w:name="_Toc214896698"/>
+                            <w:bookmarkStart w:id="67" w:name="_Toc214970493"/>
                             <w:r>
                               <w:t xml:space="preserve">Abbildung </w:t>
                             </w:r>
@@ -11291,7 +11566,7 @@
                             <w:r>
                               <w:t>lcdSetup()</w:t>
                             </w:r>
-                            <w:bookmarkEnd w:id="64"/>
+                            <w:bookmarkEnd w:id="67"/>
                           </w:p>
                         </w:txbxContent>
                       </wps:txbx>
@@ -11315,14 +11590,14 @@
           </mc:Choice>
           <mc:Fallback>
             <w:pict>
-              <v:shape w14:anchorId="33565046" id="_x0000_s1064" type="#_x0000_t202" style="position:absolute;margin-left:-1.1pt;margin-top:17.25pt;width:223.3pt;height:20.75pt;z-index:251829248;visibility:visible;mso-wrap-style:square;mso-width-percent:0;mso-height-percent:0;mso-wrap-distance-left:9pt;mso-wrap-distance-top:0;mso-wrap-distance-right:9pt;mso-wrap-distance-bottom:0;mso-position-horizontal:absolute;mso-position-horizontal-relative:margin;mso-position-vertical:absolute;mso-position-vertical-relative:text;mso-width-percent:0;mso-height-percent:0;mso-width-relative:margin;mso-height-relative:margin;v-text-anchor:top" o:gfxdata="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" filled="f" stroked="f" strokeweight=".5pt">
+              <v:shape w14:anchorId="33565046" id="_x0000_s1065" type="#_x0000_t202" style="position:absolute;margin-left:-1.1pt;margin-top:17.25pt;width:223.3pt;height:20.75pt;z-index:251829248;visibility:visible;mso-wrap-style:square;mso-width-percent:0;mso-height-percent:0;mso-wrap-distance-left:9pt;mso-wrap-distance-top:0;mso-wrap-distance-right:9pt;mso-wrap-distance-bottom:0;mso-position-horizontal:absolute;mso-position-horizontal-relative:margin;mso-position-vertical:absolute;mso-position-vertical-relative:text;mso-width-percent:0;mso-height-percent:0;mso-width-relative:margin;mso-height-relative:margin;v-text-anchor:top" o:gfxdata="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" filled="f" stroked="f" strokeweight=".5pt">
                 <v:textbox>
                   <w:txbxContent>
                     <w:p>
                       <w:pPr>
                         <w:pStyle w:val="Beschriftung"/>
                       </w:pPr>
-                      <w:bookmarkStart w:id="65" w:name="_Toc214896698"/>
+                      <w:bookmarkStart w:id="68" w:name="_Toc214970493"/>
                       <w:r>
                         <w:t xml:space="preserve">Abbildung </w:t>
                       </w:r>
@@ -11335,7 +11610,7 @@
                       <w:r>
                         <w:t>lcdSetup()</w:t>
                       </w:r>
-                      <w:bookmarkEnd w:id="65"/>
+                      <w:bookmarkEnd w:id="68"/>
                     </w:p>
                   </w:txbxContent>
                 </v:textbox>
@@ -11607,7 +11882,7 @@
           </mc:Choice>
           <mc:Fallback>
             <w:pict>
-              <v:shape w14:anchorId="572FDAC8" id="Textfeld 65" o:spid="_x0000_s1065" type="#_x0000_t202" style="position:absolute;margin-left:0;margin-top:198.8pt;width:252pt;height:181.65pt;z-index:251848704;visibility:visible;mso-wrap-style:square;mso-width-percent:0;mso-wrap-distance-left:9pt;mso-wrap-distance-top:0;mso-wrap-distance-right:9pt;mso-wrap-distance-bottom:0;mso-position-horizontal:left;mso-position-horizontal-relative:margin;mso-position-vertical:absolute;mso-position-vertical-relative:text;mso-width-percent:0;mso-width-relative:margin;v-text-anchor:top" o:gfxdata="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" fillcolor="white [3201]" stroked="f" strokeweight=".5pt">
+              <v:shape w14:anchorId="572FDAC8" id="Textfeld 65" o:spid="_x0000_s1066" type="#_x0000_t202" style="position:absolute;margin-left:0;margin-top:198.8pt;width:252pt;height:181.65pt;z-index:251848704;visibility:visible;mso-wrap-style:square;mso-width-percent:0;mso-wrap-distance-left:9pt;mso-wrap-distance-top:0;mso-wrap-distance-right:9pt;mso-wrap-distance-bottom:0;mso-position-horizontal:left;mso-position-horizontal-relative:margin;mso-position-vertical:absolute;mso-position-vertical-relative:text;mso-width-percent:0;mso-width-relative:margin;v-text-anchor:top" o:gfxdata="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" fillcolor="white [3201]" stroked="f" strokeweight=".5pt">
                 <v:textbox>
                   <w:txbxContent>
                     <w:p>
@@ -11711,7 +11986,7 @@
                             <w:pPr>
                               <w:pStyle w:val="Beschriftung"/>
                             </w:pPr>
-                            <w:bookmarkStart w:id="66" w:name="_Toc214896699"/>
+                            <w:bookmarkStart w:id="69" w:name="_Toc214970494"/>
                             <w:r>
                               <w:t xml:space="preserve">Abbildung </w:t>
                             </w:r>
@@ -11721,7 +11996,7 @@
                             <w:r>
                               <w:t xml:space="preserve"> – printTempAndCO2()</w:t>
                             </w:r>
-                            <w:bookmarkEnd w:id="66"/>
+                            <w:bookmarkEnd w:id="69"/>
                           </w:p>
                         </w:txbxContent>
                       </wps:txbx>
@@ -11745,14 +12020,14 @@
           </mc:Choice>
           <mc:Fallback>
             <w:pict>
-              <v:shape w14:anchorId="3B2A20C4" id="_x0000_s1066" type="#_x0000_t202" style="position:absolute;margin-left:274.65pt;margin-top:254.9pt;width:223.3pt;height:20.75pt;z-index:251847680;visibility:visible;mso-wrap-style:square;mso-width-percent:0;mso-height-percent:0;mso-wrap-distance-left:9pt;mso-wrap-distance-top:0;mso-wrap-distance-right:9pt;mso-wrap-distance-bottom:0;mso-position-horizontal:absolute;mso-position-horizontal-relative:margin;mso-position-vertical:absolute;mso-position-vertical-relative:text;mso-width-percent:0;mso-height-percent:0;mso-width-relative:margin;mso-height-relative:margin;v-text-anchor:top" o:gfxdata="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" filled="f" stroked="f" strokeweight=".5pt">
+              <v:shape w14:anchorId="3B2A20C4" id="_x0000_s1067" type="#_x0000_t202" style="position:absolute;margin-left:274.65pt;margin-top:254.9pt;width:223.3pt;height:20.75pt;z-index:251847680;visibility:visible;mso-wrap-style:square;mso-width-percent:0;mso-height-percent:0;mso-wrap-distance-left:9pt;mso-wrap-distance-top:0;mso-wrap-distance-right:9pt;mso-wrap-distance-bottom:0;mso-position-horizontal:absolute;mso-position-horizontal-relative:margin;mso-position-vertical:absolute;mso-position-vertical-relative:text;mso-width-percent:0;mso-height-percent:0;mso-width-relative:margin;mso-height-relative:margin;v-text-anchor:top" o:gfxdata="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" filled="f" stroked="f" strokeweight=".5pt">
                 <v:textbox>
                   <w:txbxContent>
                     <w:p>
                       <w:pPr>
                         <w:pStyle w:val="Beschriftung"/>
                       </w:pPr>
-                      <w:bookmarkStart w:id="67" w:name="_Toc214896699"/>
+                      <w:bookmarkStart w:id="70" w:name="_Toc214970494"/>
                       <w:r>
                         <w:t xml:space="preserve">Abbildung </w:t>
                       </w:r>
@@ -11762,7 +12037,7 @@
                       <w:r>
                         <w:t xml:space="preserve"> – printTempAndCO2()</w:t>
                       </w:r>
-                      <w:bookmarkEnd w:id="67"/>
+                      <w:bookmarkEnd w:id="70"/>
                     </w:p>
                   </w:txbxContent>
                 </v:textbox>
@@ -11815,7 +12090,7 @@
                             <w:pPr>
                               <w:pStyle w:val="Beschriftung"/>
                             </w:pPr>
-                            <w:bookmarkStart w:id="68" w:name="_Toc214896700"/>
+                            <w:bookmarkStart w:id="71" w:name="_Toc214970495"/>
                             <w:r>
                               <w:t xml:space="preserve">Abbildung </w:t>
                             </w:r>
@@ -11825,7 +12100,7 @@
                             <w:r>
                               <w:t xml:space="preserve"> – printTimeAndDate()</w:t>
                             </w:r>
-                            <w:bookmarkEnd w:id="68"/>
+                            <w:bookmarkEnd w:id="71"/>
                           </w:p>
                         </w:txbxContent>
                       </wps:txbx>
@@ -11849,14 +12124,14 @@
           </mc:Choice>
           <mc:Fallback>
             <w:pict>
-              <v:shape w14:anchorId="37C6A416" id="_x0000_s1067" type="#_x0000_t202" style="position:absolute;margin-left:0;margin-top:176.85pt;width:223.3pt;height:20.75pt;z-index:251845632;visibility:visible;mso-wrap-style:square;mso-width-percent:0;mso-height-percent:0;mso-wrap-distance-left:9pt;mso-wrap-distance-top:0;mso-wrap-distance-right:9pt;mso-wrap-distance-bottom:0;mso-position-horizontal:left;mso-position-horizontal-relative:margin;mso-position-vertical:absolute;mso-position-vertical-relative:text;mso-width-percent:0;mso-height-percent:0;mso-width-relative:margin;mso-height-relative:margin;v-text-anchor:top" o:gfxdata="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" filled="f" stroked="f" strokeweight=".5pt">
+              <v:shape w14:anchorId="37C6A416" id="_x0000_s1068" type="#_x0000_t202" style="position:absolute;margin-left:0;margin-top:176.85pt;width:223.3pt;height:20.75pt;z-index:251845632;visibility:visible;mso-wrap-style:square;mso-width-percent:0;mso-height-percent:0;mso-wrap-distance-left:9pt;mso-wrap-distance-top:0;mso-wrap-distance-right:9pt;mso-wrap-distance-bottom:0;mso-position-horizontal:left;mso-position-horizontal-relative:margin;mso-position-vertical:absolute;mso-position-vertical-relative:text;mso-width-percent:0;mso-height-percent:0;mso-width-relative:margin;mso-height-relative:margin;v-text-anchor:top" o:gfxdata="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" filled="f" stroked="f" strokeweight=".5pt">
                 <v:textbox>
                   <w:txbxContent>
                     <w:p>
                       <w:pPr>
                         <w:pStyle w:val="Beschriftung"/>
                       </w:pPr>
-                      <w:bookmarkStart w:id="69" w:name="_Toc214896700"/>
+                      <w:bookmarkStart w:id="72" w:name="_Toc214970495"/>
                       <w:r>
                         <w:t xml:space="preserve">Abbildung </w:t>
                       </w:r>
@@ -11866,7 +12141,7 @@
                       <w:r>
                         <w:t xml:space="preserve"> – printTimeAndDate()</w:t>
                       </w:r>
-                      <w:bookmarkEnd w:id="69"/>
+                      <w:bookmarkEnd w:id="72"/>
                     </w:p>
                   </w:txbxContent>
                 </v:textbox>
@@ -11887,7 +12162,6 @@
           <w:szCs w:val="40"/>
         </w:rPr>
       </w:pPr>
-      <w:bookmarkStart w:id="70" w:name="_Toc201132264"/>
       <w:r>
         <w:rPr>
           <w:noProof/>
@@ -11981,7 +12255,7 @@
           </mc:Choice>
           <mc:Fallback>
             <w:pict>
-              <v:shape w14:anchorId="23065433" id="Textfeld 66" o:spid="_x0000_s1068" type="#_x0000_t202" style="position:absolute;margin-left:271.65pt;margin-top:73.75pt;width:191.55pt;height:117.95pt;z-index:251849728;visibility:visible;mso-wrap-style:square;mso-width-percent:0;mso-height-percent:0;mso-wrap-distance-left:9pt;mso-wrap-distance-top:0;mso-wrap-distance-right:9pt;mso-wrap-distance-bottom:0;mso-position-horizontal:absolute;mso-position-horizontal-relative:margin;mso-position-vertical:absolute;mso-position-vertical-relative:text;mso-width-percent:0;mso-height-percent:0;mso-width-relative:margin;mso-height-relative:margin;v-text-anchor:top" o:gfxdata="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" filled="f" stroked="f" strokeweight=".5pt">
+              <v:shape w14:anchorId="23065433" id="Textfeld 66" o:spid="_x0000_s1069" type="#_x0000_t202" style="position:absolute;margin-left:271.65pt;margin-top:73.75pt;width:191.55pt;height:117.95pt;z-index:251849728;visibility:visible;mso-wrap-style:square;mso-width-percent:0;mso-height-percent:0;mso-wrap-distance-left:9pt;mso-wrap-distance-top:0;mso-wrap-distance-right:9pt;mso-wrap-distance-bottom:0;mso-position-horizontal:absolute;mso-position-horizontal-relative:margin;mso-position-vertical:absolute;mso-position-vertical-relative:text;mso-width-percent:0;mso-height-percent:0;mso-width-relative:margin;mso-height-relative:margin;v-text-anchor:top" o:gfxdata="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" filled="f" stroked="f" strokeweight=".5pt">
                 <v:textbox>
                   <w:txbxContent>
                     <w:p>
@@ -12207,7 +12481,7 @@
                             <w:pPr>
                               <w:pStyle w:val="Beschriftung"/>
                             </w:pPr>
-                            <w:bookmarkStart w:id="71" w:name="_Toc214896701"/>
+                            <w:bookmarkStart w:id="73" w:name="_Toc214970496"/>
                             <w:r>
                               <w:t xml:space="preserve">Abbildung </w:t>
                             </w:r>
@@ -12217,7 +12491,7 @@
                             <w:r>
                               <w:t xml:space="preserve"> – warnBuzz()</w:t>
                             </w:r>
-                            <w:bookmarkEnd w:id="71"/>
+                            <w:bookmarkEnd w:id="73"/>
                           </w:p>
                         </w:txbxContent>
                       </wps:txbx>
@@ -12241,14 +12515,14 @@
           </mc:Choice>
           <mc:Fallback>
             <w:pict>
-              <v:shape w14:anchorId="78B23A40" id="_x0000_s1069" type="#_x0000_t202" style="position:absolute;margin-left:0;margin-top:10.45pt;width:223.3pt;height:20.75pt;z-index:251852800;visibility:visible;mso-wrap-style:square;mso-width-percent:0;mso-height-percent:0;mso-wrap-distance-left:9pt;mso-wrap-distance-top:0;mso-wrap-distance-right:9pt;mso-wrap-distance-bottom:0;mso-position-horizontal:left;mso-position-horizontal-relative:margin;mso-position-vertical:absolute;mso-position-vertical-relative:text;mso-width-percent:0;mso-height-percent:0;mso-width-relative:margin;mso-height-relative:margin;v-text-anchor:top" o:gfxdata="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" filled="f" stroked="f" strokeweight=".5pt">
+              <v:shape w14:anchorId="78B23A40" id="_x0000_s1070" type="#_x0000_t202" style="position:absolute;margin-left:0;margin-top:10.45pt;width:223.3pt;height:20.75pt;z-index:251852800;visibility:visible;mso-wrap-style:square;mso-width-percent:0;mso-height-percent:0;mso-wrap-distance-left:9pt;mso-wrap-distance-top:0;mso-wrap-distance-right:9pt;mso-wrap-distance-bottom:0;mso-position-horizontal:left;mso-position-horizontal-relative:margin;mso-position-vertical:absolute;mso-position-vertical-relative:text;mso-width-percent:0;mso-height-percent:0;mso-width-relative:margin;mso-height-relative:margin;v-text-anchor:top" o:gfxdata="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" filled="f" stroked="f" strokeweight=".5pt">
                 <v:textbox>
                   <w:txbxContent>
                     <w:p>
                       <w:pPr>
                         <w:pStyle w:val="Beschriftung"/>
                       </w:pPr>
-                      <w:bookmarkStart w:id="72" w:name="_Toc214896701"/>
+                      <w:bookmarkStart w:id="74" w:name="_Toc214970496"/>
                       <w:r>
                         <w:t xml:space="preserve">Abbildung </w:t>
                       </w:r>
@@ -12258,7 +12532,7 @@
                       <w:r>
                         <w:t xml:space="preserve"> – warnBuzz()</w:t>
                       </w:r>
-                      <w:bookmarkEnd w:id="72"/>
+                      <w:bookmarkEnd w:id="74"/>
                     </w:p>
                   </w:txbxContent>
                 </v:textbox>
@@ -12322,7 +12596,7 @@
                             <w:pPr>
                               <w:pStyle w:val="Beschriftung"/>
                             </w:pPr>
-                            <w:bookmarkStart w:id="73" w:name="_Toc214896702"/>
+                            <w:bookmarkStart w:id="75" w:name="_Toc214970497"/>
                             <w:r>
                               <w:t xml:space="preserve">Abbildung </w:t>
                             </w:r>
@@ -12338,7 +12612,7 @@
                             <w:r>
                               <w:t>()</w:t>
                             </w:r>
-                            <w:bookmarkEnd w:id="73"/>
+                            <w:bookmarkEnd w:id="75"/>
                           </w:p>
                         </w:txbxContent>
                       </wps:txbx>
@@ -12362,14 +12636,14 @@
           </mc:Choice>
           <mc:Fallback>
             <w:pict>
-              <v:shape w14:anchorId="22C69A26" id="_x0000_s1070" type="#_x0000_t202" style="position:absolute;margin-left:.45pt;margin-top:233.2pt;width:223.3pt;height:20.75pt;z-index:251854848;visibility:visible;mso-wrap-style:square;mso-width-percent:0;mso-height-percent:0;mso-wrap-distance-left:9pt;mso-wrap-distance-top:0;mso-wrap-distance-right:9pt;mso-wrap-distance-bottom:0;mso-position-horizontal:absolute;mso-position-horizontal-relative:margin;mso-position-vertical:absolute;mso-position-vertical-relative:text;mso-width-percent:0;mso-height-percent:0;mso-width-relative:margin;mso-height-relative:margin;v-text-anchor:top" o:gfxdata="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" filled="f" stroked="f" strokeweight=".5pt">
+              <v:shape w14:anchorId="22C69A26" id="_x0000_s1071" type="#_x0000_t202" style="position:absolute;margin-left:.45pt;margin-top:233.2pt;width:223.3pt;height:20.75pt;z-index:251854848;visibility:visible;mso-wrap-style:square;mso-width-percent:0;mso-height-percent:0;mso-wrap-distance-left:9pt;mso-wrap-distance-top:0;mso-wrap-distance-right:9pt;mso-wrap-distance-bottom:0;mso-position-horizontal:absolute;mso-position-horizontal-relative:margin;mso-position-vertical:absolute;mso-position-vertical-relative:text;mso-width-percent:0;mso-height-percent:0;mso-width-relative:margin;mso-height-relative:margin;v-text-anchor:top" o:gfxdata="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" filled="f" stroked="f" strokeweight=".5pt">
                 <v:textbox>
                   <w:txbxContent>
                     <w:p>
                       <w:pPr>
                         <w:pStyle w:val="Beschriftung"/>
                       </w:pPr>
-                      <w:bookmarkStart w:id="74" w:name="_Toc214896702"/>
+                      <w:bookmarkStart w:id="76" w:name="_Toc214970497"/>
                       <w:r>
                         <w:t xml:space="preserve">Abbildung </w:t>
                       </w:r>
@@ -12385,7 +12659,7 @@
                       <w:r>
                         <w:t>()</w:t>
                       </w:r>
-                      <w:bookmarkEnd w:id="74"/>
+                      <w:bookmarkEnd w:id="76"/>
                     </w:p>
                   </w:txbxContent>
                 </v:textbox>
@@ -12586,10 +12860,7 @@
                         <w:txbxContent>
                           <w:p>
                             <w:r>
-                              <w:t>D</w:t>
-                            </w:r>
-                            <w:r>
-                              <w:t>ie Funktion buttonReleaseHandler() prüft als erstes, ob es einen Klick in der Warteschlange (Queue) hat und</w:t>
+                              <w:t>Die Funktion buttonReleaseHandler() prüft als erstes, ob es einen Klick in der Warteschlange (Queue) hat und</w:t>
                             </w:r>
                             <w:r>
                               <w:t xml:space="preserve"> ob</w:t>
@@ -12626,15 +12897,12 @@
           </mc:Choice>
           <mc:Fallback>
             <w:pict>
-              <v:shape w14:anchorId="1B8B0C5A" id="Textfeld 53" o:spid="_x0000_s1071" type="#_x0000_t202" style="position:absolute;margin-left:322.1pt;margin-top:.6pt;width:196.4pt;height:184.3pt;z-index:251859968;visibility:visible;mso-wrap-style:square;mso-width-percent:0;mso-height-percent:0;mso-wrap-distance-left:9pt;mso-wrap-distance-top:0;mso-wrap-distance-right:9pt;mso-wrap-distance-bottom:0;mso-position-horizontal:absolute;mso-position-horizontal-relative:text;mso-position-vertical:absolute;mso-position-vertical-relative:text;mso-width-percent:0;mso-height-percent:0;mso-width-relative:margin;mso-height-relative:margin;v-text-anchor:top" o:gfxdata="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" filled="f" stroked="f" strokeweight=".5pt">
+              <v:shape w14:anchorId="1B8B0C5A" id="Textfeld 53" o:spid="_x0000_s1072" type="#_x0000_t202" style="position:absolute;margin-left:322.1pt;margin-top:.6pt;width:196.4pt;height:184.3pt;z-index:251859968;visibility:visible;mso-wrap-style:square;mso-width-percent:0;mso-height-percent:0;mso-wrap-distance-left:9pt;mso-wrap-distance-top:0;mso-wrap-distance-right:9pt;mso-wrap-distance-bottom:0;mso-position-horizontal:absolute;mso-position-horizontal-relative:text;mso-position-vertical:absolute;mso-position-vertical-relative:text;mso-width-percent:0;mso-height-percent:0;mso-width-relative:margin;mso-height-relative:margin;v-text-anchor:top" o:gfxdata="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" filled="f" stroked="f" strokeweight=".5pt">
                 <v:textbox>
                   <w:txbxContent>
                     <w:p>
                       <w:r>
-                        <w:t>D</w:t>
-                      </w:r>
-                      <w:r>
-                        <w:t>ie Funktion buttonReleaseHandler() prüft als erstes, ob es einen Klick in der Warteschlange (Queue) hat und</w:t>
+                        <w:t>Die Funktion buttonReleaseHandler() prüft als erstes, ob es einen Klick in der Warteschlange (Queue) hat und</w:t>
                       </w:r>
                       <w:r>
                         <w:t xml:space="preserve"> ob</w:t>
@@ -12783,7 +13051,7 @@
                             <w:pPr>
                               <w:pStyle w:val="Beschriftung"/>
                             </w:pPr>
-                            <w:bookmarkStart w:id="75" w:name="_Toc214896703"/>
+                            <w:bookmarkStart w:id="77" w:name="_Toc214970498"/>
                             <w:r>
                               <w:t xml:space="preserve">Abbildung </w:t>
                             </w:r>
@@ -12793,7 +13061,7 @@
                             <w:r>
                               <w:t xml:space="preserve"> – buttonReleaseHandler()</w:t>
                             </w:r>
-                            <w:bookmarkEnd w:id="75"/>
+                            <w:bookmarkEnd w:id="77"/>
                           </w:p>
                         </w:txbxContent>
                       </wps:txbx>
@@ -12817,14 +13085,14 @@
           </mc:Choice>
           <mc:Fallback>
             <w:pict>
-              <v:shape w14:anchorId="1B00E85D" id="_x0000_s1072" type="#_x0000_t202" style="position:absolute;margin-left:0;margin-top:36.4pt;width:223.3pt;height:20.75pt;z-index:251858944;visibility:visible;mso-wrap-style:square;mso-width-percent:0;mso-height-percent:0;mso-wrap-distance-left:9pt;mso-wrap-distance-top:0;mso-wrap-distance-right:9pt;mso-wrap-distance-bottom:0;mso-position-horizontal:left;mso-position-horizontal-relative:margin;mso-position-vertical:absolute;mso-position-vertical-relative:text;mso-width-percent:0;mso-height-percent:0;mso-width-relative:margin;mso-height-relative:margin;v-text-anchor:top" o:gfxdata="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" filled="f" stroked="f" strokeweight=".5pt">
+              <v:shape w14:anchorId="1B00E85D" id="_x0000_s1073" type="#_x0000_t202" style="position:absolute;margin-left:0;margin-top:36.4pt;width:223.3pt;height:20.75pt;z-index:251858944;visibility:visible;mso-wrap-style:square;mso-width-percent:0;mso-height-percent:0;mso-wrap-distance-left:9pt;mso-wrap-distance-top:0;mso-wrap-distance-right:9pt;mso-wrap-distance-bottom:0;mso-position-horizontal:left;mso-position-horizontal-relative:margin;mso-position-vertical:absolute;mso-position-vertical-relative:text;mso-width-percent:0;mso-height-percent:0;mso-width-relative:margin;mso-height-relative:margin;v-text-anchor:top" o:gfxdata="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" filled="f" stroked="f" strokeweight=".5pt">
                 <v:textbox>
                   <w:txbxContent>
                     <w:p>
                       <w:pPr>
                         <w:pStyle w:val="Beschriftung"/>
                       </w:pPr>
-                      <w:bookmarkStart w:id="76" w:name="_Toc214896703"/>
+                      <w:bookmarkStart w:id="78" w:name="_Toc214970498"/>
                       <w:r>
                         <w:t xml:space="preserve">Abbildung </w:t>
                       </w:r>
@@ -12834,7 +13102,7 @@
                       <w:r>
                         <w:t xml:space="preserve"> – buttonReleaseHandler()</w:t>
                       </w:r>
-                      <w:bookmarkEnd w:id="76"/>
+                      <w:bookmarkEnd w:id="78"/>
                     </w:p>
                   </w:txbxContent>
                 </v:textbox>
@@ -12976,7 +13244,7 @@
           </mc:Choice>
           <mc:Fallback>
             <w:pict>
-              <v:shape w14:anchorId="4A50AE92" id="Textfeld 55" o:spid="_x0000_s1073" type="#_x0000_t202" style="position:absolute;margin-left:222.45pt;margin-top:206.35pt;width:4in;height:247.1pt;z-index:-251451392;visibility:visible;mso-wrap-style:square;mso-width-percent:0;mso-wrap-distance-left:9pt;mso-wrap-distance-top:0;mso-wrap-distance-right:9pt;mso-wrap-distance-bottom:0;mso-position-horizontal:absolute;mso-position-horizontal-relative:text;mso-position-vertical:absolute;mso-position-vertical-relative:text;mso-width-percent:0;mso-width-relative:margin;v-text-anchor:top" o:gfxdata="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" filled="f" stroked="f" strokeweight=".5pt">
+              <v:shape w14:anchorId="4A50AE92" id="Textfeld 55" o:spid="_x0000_s1074" type="#_x0000_t202" style="position:absolute;margin-left:222.45pt;margin-top:206.35pt;width:4in;height:247.1pt;z-index:-251451392;visibility:visible;mso-wrap-style:square;mso-width-percent:0;mso-wrap-distance-left:9pt;mso-wrap-distance-top:0;mso-wrap-distance-right:9pt;mso-wrap-distance-bottom:0;mso-position-horizontal:absolute;mso-position-horizontal-relative:text;mso-position-vertical:absolute;mso-position-vertical-relative:text;mso-width-percent:0;mso-width-relative:margin;v-text-anchor:top" o:gfxdata="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" filled="f" stroked="f" strokeweight=".5pt">
                 <v:textbox>
                   <w:txbxContent>
                     <w:p>
@@ -13090,7 +13358,7 @@
                             <w:pPr>
                               <w:pStyle w:val="Beschriftung"/>
                             </w:pPr>
-                            <w:bookmarkStart w:id="77" w:name="_Toc214896704"/>
+                            <w:bookmarkStart w:id="79" w:name="_Toc214970499"/>
                             <w:r>
                               <w:t xml:space="preserve">Abbildung </w:t>
                             </w:r>
@@ -13103,7 +13371,7 @@
                             <w:r>
                               <w:t>manageMenu()</w:t>
                             </w:r>
-                            <w:bookmarkEnd w:id="77"/>
+                            <w:bookmarkEnd w:id="79"/>
                           </w:p>
                         </w:txbxContent>
                       </wps:txbx>
@@ -13127,14 +13395,14 @@
           </mc:Choice>
           <mc:Fallback>
             <w:pict>
-              <v:shape w14:anchorId="03ACFA5C" id="_x0000_s1074" type="#_x0000_t202" style="position:absolute;margin-left:0;margin-top:457.4pt;width:223.3pt;height:20.75pt;z-index:251867136;visibility:visible;mso-wrap-style:square;mso-width-percent:0;mso-height-percent:0;mso-wrap-distance-left:9pt;mso-wrap-distance-top:0;mso-wrap-distance-right:9pt;mso-wrap-distance-bottom:0;mso-position-horizontal:left;mso-position-horizontal-relative:margin;mso-position-vertical:absolute;mso-position-vertical-relative:text;mso-width-percent:0;mso-height-percent:0;mso-width-relative:margin;mso-height-relative:margin;v-text-anchor:top" o:gfxdata="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" filled="f" stroked="f" strokeweight=".5pt">
+              <v:shape w14:anchorId="03ACFA5C" id="_x0000_s1075" type="#_x0000_t202" style="position:absolute;margin-left:0;margin-top:457.4pt;width:223.3pt;height:20.75pt;z-index:251867136;visibility:visible;mso-wrap-style:square;mso-width-percent:0;mso-height-percent:0;mso-wrap-distance-left:9pt;mso-wrap-distance-top:0;mso-wrap-distance-right:9pt;mso-wrap-distance-bottom:0;mso-position-horizontal:left;mso-position-horizontal-relative:margin;mso-position-vertical:absolute;mso-position-vertical-relative:text;mso-width-percent:0;mso-height-percent:0;mso-width-relative:margin;mso-height-relative:margin;v-text-anchor:top" o:gfxdata="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" filled="f" stroked="f" strokeweight=".5pt">
                 <v:textbox>
                   <w:txbxContent>
                     <w:p>
                       <w:pPr>
                         <w:pStyle w:val="Beschriftung"/>
                       </w:pPr>
-                      <w:bookmarkStart w:id="78" w:name="_Toc214896704"/>
+                      <w:bookmarkStart w:id="80" w:name="_Toc214970499"/>
                       <w:r>
                         <w:t xml:space="preserve">Abbildung </w:t>
                       </w:r>
@@ -13147,7 +13415,7 @@
                       <w:r>
                         <w:t>manageMenu()</w:t>
                       </w:r>
-                      <w:bookmarkEnd w:id="78"/>
+                      <w:bookmarkEnd w:id="80"/>
                     </w:p>
                   </w:txbxContent>
                 </v:textbox>
@@ -13200,16 +13468,7 @@
                         <w:txbxContent>
                           <w:p>
                             <w:r>
-                              <w:t xml:space="preserve">Die handleMenuChange() Funktion prüft, </w:t>
-                            </w:r>
-                            <w:r>
-                              <w:t xml:space="preserve">ob es einen Klick in der Warteschlange (Queue) hat und ob der Knopf </w:t>
-                            </w:r>
-                            <w:r>
-                              <w:t xml:space="preserve">nicht </w:t>
-                            </w:r>
-                            <w:r>
-                              <w:t xml:space="preserve">losgelassen wurde bzw. der Knopf </w:t>
+                              <w:t xml:space="preserve">Die handleMenuChange() Funktion prüft, ob es einen Klick in der Warteschlange (Queue) hat und ob der Knopf nicht losgelassen wurde bzw. der Knopf </w:t>
                             </w:r>
                             <w:r>
                               <w:t xml:space="preserve">nicht </w:t>
@@ -13255,21 +13514,12 @@
           </mc:Choice>
           <mc:Fallback>
             <w:pict>
-              <v:shape w14:anchorId="2093081D" id="Textfeld 54" o:spid="_x0000_s1075" type="#_x0000_t202" style="position:absolute;margin-left:336.5pt;margin-top:.65pt;width:177.4pt;height:198.15pt;z-index:251863040;visibility:visible;mso-wrap-style:square;mso-width-percent:0;mso-height-percent:0;mso-wrap-distance-left:9pt;mso-wrap-distance-top:0;mso-wrap-distance-right:9pt;mso-wrap-distance-bottom:0;mso-position-horizontal:absolute;mso-position-horizontal-relative:text;mso-position-vertical:absolute;mso-position-vertical-relative:text;mso-width-percent:0;mso-height-percent:0;mso-width-relative:margin;mso-height-relative:margin;v-text-anchor:top" o:gfxdata="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" filled="f" strokecolor="white [3212]" strokeweight=".5pt">
+              <v:shape w14:anchorId="2093081D" id="Textfeld 54" o:spid="_x0000_s1076" type="#_x0000_t202" style="position:absolute;margin-left:336.5pt;margin-top:.65pt;width:177.4pt;height:198.15pt;z-index:251863040;visibility:visible;mso-wrap-style:square;mso-width-percent:0;mso-height-percent:0;mso-wrap-distance-left:9pt;mso-wrap-distance-top:0;mso-wrap-distance-right:9pt;mso-wrap-distance-bottom:0;mso-position-horizontal:absolute;mso-position-horizontal-relative:text;mso-position-vertical:absolute;mso-position-vertical-relative:text;mso-width-percent:0;mso-height-percent:0;mso-width-relative:margin;mso-height-relative:margin;v-text-anchor:top" o:gfxdata="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" filled="f" strokecolor="white [3212]" strokeweight=".5pt">
                 <v:textbox>
                   <w:txbxContent>
                     <w:p>
                       <w:r>
-                        <w:t xml:space="preserve">Die handleMenuChange() Funktion prüft, </w:t>
-                      </w:r>
-                      <w:r>
-                        <w:t xml:space="preserve">ob es einen Klick in der Warteschlange (Queue) hat und ob der Knopf </w:t>
-                      </w:r>
-                      <w:r>
-                        <w:t xml:space="preserve">nicht </w:t>
-                      </w:r>
-                      <w:r>
-                        <w:t xml:space="preserve">losgelassen wurde bzw. der Knopf </w:t>
+                        <w:t xml:space="preserve">Die handleMenuChange() Funktion prüft, ob es einen Klick in der Warteschlange (Queue) hat und ob der Knopf nicht losgelassen wurde bzw. der Knopf </w:t>
                       </w:r>
                       <w:r>
                         <w:t xml:space="preserve">nicht </w:t>
@@ -13301,6 +13551,9 @@
         </mc:AlternateContent>
       </w:r>
       <w:r>
+        <w:rPr>
+          <w:noProof/>
+        </w:rPr>
         <w:drawing>
           <wp:anchor distT="0" distB="0" distL="114300" distR="114300" simplePos="0" relativeHeight="251864064" behindDoc="0" locked="0" layoutInCell="1" allowOverlap="1" wp14:anchorId="34B44A50" wp14:editId="45FB310D">
             <wp:simplePos x="0" y="0"/>
@@ -13402,7 +13655,7 @@
                             <w:pPr>
                               <w:pStyle w:val="Beschriftung"/>
                             </w:pPr>
-                            <w:bookmarkStart w:id="79" w:name="_Toc214896705"/>
+                            <w:bookmarkStart w:id="81" w:name="_Toc214970500"/>
                             <w:r>
                               <w:t xml:space="preserve">Abbildung </w:t>
                             </w:r>
@@ -13418,7 +13671,7 @@
                             <w:r>
                               <w:t>()</w:t>
                             </w:r>
-                            <w:bookmarkEnd w:id="79"/>
+                            <w:bookmarkEnd w:id="81"/>
                           </w:p>
                         </w:txbxContent>
                       </wps:txbx>
@@ -13442,14 +13695,14 @@
           </mc:Choice>
           <mc:Fallback>
             <w:pict>
-              <v:shape w14:anchorId="6E5D1D4E" id="_x0000_s1076" type="#_x0000_t202" style="position:absolute;margin-left:0;margin-top:134.25pt;width:223.3pt;height:20.75pt;z-index:251862016;visibility:visible;mso-wrap-style:square;mso-width-percent:0;mso-height-percent:0;mso-wrap-distance-left:9pt;mso-wrap-distance-top:0;mso-wrap-distance-right:9pt;mso-wrap-distance-bottom:0;mso-position-horizontal:left;mso-position-horizontal-relative:margin;mso-position-vertical:absolute;mso-position-vertical-relative:text;mso-width-percent:0;mso-height-percent:0;mso-width-relative:margin;mso-height-relative:margin;v-text-anchor:top" o:gfxdata="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" filled="f" stroked="f" strokeweight=".5pt">
+              <v:shape w14:anchorId="6E5D1D4E" id="_x0000_s1077" type="#_x0000_t202" style="position:absolute;margin-left:0;margin-top:134.25pt;width:223.3pt;height:20.75pt;z-index:251862016;visibility:visible;mso-wrap-style:square;mso-width-percent:0;mso-height-percent:0;mso-wrap-distance-left:9pt;mso-wrap-distance-top:0;mso-wrap-distance-right:9pt;mso-wrap-distance-bottom:0;mso-position-horizontal:left;mso-position-horizontal-relative:margin;mso-position-vertical:absolute;mso-position-vertical-relative:text;mso-width-percent:0;mso-height-percent:0;mso-width-relative:margin;mso-height-relative:margin;v-text-anchor:top" o:gfxdata="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" filled="f" stroked="f" strokeweight=".5pt">
                 <v:textbox>
                   <w:txbxContent>
                     <w:p>
                       <w:pPr>
                         <w:pStyle w:val="Beschriftung"/>
                       </w:pPr>
-                      <w:bookmarkStart w:id="80" w:name="_Toc214896705"/>
+                      <w:bookmarkStart w:id="82" w:name="_Toc214970500"/>
                       <w:r>
                         <w:t xml:space="preserve">Abbildung </w:t>
                       </w:r>
@@ -13465,7 +13718,7 @@
                       <w:r>
                         <w:t>()</w:t>
                       </w:r>
-                      <w:bookmarkEnd w:id="80"/>
+                      <w:bookmarkEnd w:id="82"/>
                     </w:p>
                   </w:txbxContent>
                 </v:textbox>
@@ -13476,6 +13729,9 @@
         </mc:AlternateContent>
       </w:r>
       <w:r>
+        <w:rPr>
+          <w:noProof/>
+        </w:rPr>
         <w:drawing>
           <wp:inline distT="0" distB="0" distL="0" distR="0" wp14:anchorId="256B9E13" wp14:editId="3FBA7CC8">
             <wp:extent cx="4199180" cy="1689811"/>
@@ -13523,6 +13779,7 @@
       <w:pPr>
         <w:pStyle w:val="berschrift1"/>
       </w:pPr>
+      <w:bookmarkStart w:id="83" w:name="_Toc214970091"/>
       <w:r>
         <w:lastRenderedPageBreak/>
         <w:t>Verzeichnisse</w:t>
@@ -13533,21 +13790,21 @@
         </w:rPr>
         <w:t>.</w:t>
       </w:r>
-      <w:bookmarkEnd w:id="70"/>
+      <w:bookmarkEnd w:id="83"/>
     </w:p>
     <w:p>
       <w:pPr>
         <w:pStyle w:val="berschrift2"/>
       </w:pPr>
-      <w:bookmarkStart w:id="81" w:name="_Toc117236043"/>
-      <w:bookmarkStart w:id="82" w:name="_Toc201132265"/>
+      <w:bookmarkStart w:id="84" w:name="_Toc117236043"/>
+      <w:bookmarkStart w:id="85" w:name="_Toc214970092"/>
       <w:r>
         <w:t>Abbildungen</w:t>
       </w:r>
-      <w:bookmarkEnd w:id="81"/>
-      <w:bookmarkEnd w:id="82"/>
-    </w:p>
-    <w:bookmarkStart w:id="83" w:name="_Toc117236044"/>
+      <w:bookmarkEnd w:id="84"/>
+      <w:bookmarkEnd w:id="85"/>
+    </w:p>
+    <w:bookmarkStart w:id="86" w:name="_Toc117236044"/>
     <w:p>
       <w:pPr>
         <w:pStyle w:val="Abbildungsverzeichnis"/>
@@ -13582,7 +13839,7 @@
         </w:rPr>
         <w:fldChar w:fldCharType="separate"/>
       </w:r>
-      <w:hyperlink w:anchor="_Toc214896674" w:history="1">
+      <w:hyperlink w:anchor="_Toc214970469" w:history="1">
         <w:r>
           <w:rPr>
             <w:rStyle w:val="Hyperlink"/>
@@ -13609,7 +13866,7 @@
             <w:noProof/>
             <w:webHidden/>
           </w:rPr>
-          <w:instrText xml:space="preserve"> PAGEREF _Toc214896674 \h </w:instrText>
+          <w:instrText xml:space="preserve"> PAGEREF _Toc214970469 \h </w:instrText>
         </w:r>
         <w:r>
           <w:rPr>
@@ -13656,7 +13913,7 @@
           <w14:ligatures w14:val="standardContextual"/>
         </w:rPr>
       </w:pPr>
-      <w:hyperlink w:anchor="_Toc214896675" w:history="1">
+      <w:hyperlink w:anchor="_Toc214970470" w:history="1">
         <w:r>
           <w:rPr>
             <w:rStyle w:val="Hyperlink"/>
@@ -13683,7 +13940,7 @@
             <w:noProof/>
             <w:webHidden/>
           </w:rPr>
-          <w:instrText xml:space="preserve"> PAGEREF _Toc214896675 \h </w:instrText>
+          <w:instrText xml:space="preserve"> PAGEREF _Toc214970470 \h </w:instrText>
         </w:r>
         <w:r>
           <w:rPr>
@@ -13730,7 +13987,7 @@
           <w14:ligatures w14:val="standardContextual"/>
         </w:rPr>
       </w:pPr>
-      <w:hyperlink w:anchor="_Toc214896676" w:history="1">
+      <w:hyperlink w:anchor="_Toc214970471" w:history="1">
         <w:r>
           <w:rPr>
             <w:rStyle w:val="Hyperlink"/>
@@ -13757,7 +14014,7 @@
             <w:noProof/>
             <w:webHidden/>
           </w:rPr>
-          <w:instrText xml:space="preserve"> PAGEREF _Toc214896676 \h </w:instrText>
+          <w:instrText xml:space="preserve"> PAGEREF _Toc214970471 \h </w:instrText>
         </w:r>
         <w:r>
           <w:rPr>
@@ -13804,7 +14061,7 @@
           <w14:ligatures w14:val="standardContextual"/>
         </w:rPr>
       </w:pPr>
-      <w:hyperlink w:anchor="_Toc214896677" w:history="1">
+      <w:hyperlink w:anchor="_Toc214970472" w:history="1">
         <w:r>
           <w:rPr>
             <w:rStyle w:val="Hyperlink"/>
@@ -13831,7 +14088,7 @@
             <w:noProof/>
             <w:webHidden/>
           </w:rPr>
-          <w:instrText xml:space="preserve"> PAGEREF _Toc214896677 \h </w:instrText>
+          <w:instrText xml:space="preserve"> PAGEREF _Toc214970472 \h </w:instrText>
         </w:r>
         <w:r>
           <w:rPr>
@@ -13878,7 +14135,7 @@
           <w14:ligatures w14:val="standardContextual"/>
         </w:rPr>
       </w:pPr>
-      <w:hyperlink w:anchor="_Toc214896678" w:history="1">
+      <w:hyperlink w:anchor="_Toc214970473" w:history="1">
         <w:r>
           <w:rPr>
             <w:rStyle w:val="Hyperlink"/>
@@ -13905,7 +14162,7 @@
             <w:noProof/>
             <w:webHidden/>
           </w:rPr>
-          <w:instrText xml:space="preserve"> PAGEREF _Toc214896678 \h </w:instrText>
+          <w:instrText xml:space="preserve"> PAGEREF _Toc214970473 \h </w:instrText>
         </w:r>
         <w:r>
           <w:rPr>
@@ -13935,13 +14192,6 @@
           <w:fldChar w:fldCharType="end"/>
         </w:r>
       </w:hyperlink>
-      <w:r>
-        <w:rPr>
-          <w:rStyle w:val="Hyperlink"/>
-          <w:noProof/>
-        </w:rPr>
-        <w:t>§</w:t>
-      </w:r>
     </w:p>
     <w:p>
       <w:pPr>
@@ -13959,7 +14209,7 @@
           <w14:ligatures w14:val="standardContextual"/>
         </w:rPr>
       </w:pPr>
-      <w:hyperlink w:anchor="_Toc214896679" w:history="1">
+      <w:hyperlink w:anchor="_Toc214970474" w:history="1">
         <w:r>
           <w:rPr>
             <w:rStyle w:val="Hyperlink"/>
@@ -13986,7 +14236,7 @@
             <w:noProof/>
             <w:webHidden/>
           </w:rPr>
-          <w:instrText xml:space="preserve"> PAGEREF _Toc214896679 \h </w:instrText>
+          <w:instrText xml:space="preserve"> PAGEREF _Toc214970474 \h </w:instrText>
         </w:r>
         <w:r>
           <w:rPr>
@@ -14033,7 +14283,7 @@
           <w14:ligatures w14:val="standardContextual"/>
         </w:rPr>
       </w:pPr>
-      <w:hyperlink w:anchor="_Toc214896680" w:history="1">
+      <w:hyperlink w:anchor="_Toc214970475" w:history="1">
         <w:r>
           <w:rPr>
             <w:rStyle w:val="Hyperlink"/>
@@ -14060,7 +14310,7 @@
             <w:noProof/>
             <w:webHidden/>
           </w:rPr>
-          <w:instrText xml:space="preserve"> PAGEREF _Toc214896680 \h </w:instrText>
+          <w:instrText xml:space="preserve"> PAGEREF _Toc214970475 \h </w:instrText>
         </w:r>
         <w:r>
           <w:rPr>
@@ -14107,7 +14357,7 @@
           <w14:ligatures w14:val="standardContextual"/>
         </w:rPr>
       </w:pPr>
-      <w:hyperlink w:anchor="_Toc214896681" w:history="1">
+      <w:hyperlink w:anchor="_Toc214970476" w:history="1">
         <w:r>
           <w:rPr>
             <w:rStyle w:val="Hyperlink"/>
@@ -14134,7 +14384,7 @@
             <w:noProof/>
             <w:webHidden/>
           </w:rPr>
-          <w:instrText xml:space="preserve"> PAGEREF _Toc214896681 \h </w:instrText>
+          <w:instrText xml:space="preserve"> PAGEREF _Toc214970476 \h </w:instrText>
         </w:r>
         <w:r>
           <w:rPr>
@@ -14181,7 +14431,7 @@
           <w14:ligatures w14:val="standardContextual"/>
         </w:rPr>
       </w:pPr>
-      <w:hyperlink w:anchor="_Toc214896682" w:history="1">
+      <w:hyperlink w:anchor="_Toc214970477" w:history="1">
         <w:r>
           <w:rPr>
             <w:rStyle w:val="Hyperlink"/>
@@ -14208,7 +14458,7 @@
             <w:noProof/>
             <w:webHidden/>
           </w:rPr>
-          <w:instrText xml:space="preserve"> PAGEREF _Toc214896682 \h </w:instrText>
+          <w:instrText xml:space="preserve"> PAGEREF _Toc214970477 \h </w:instrText>
         </w:r>
         <w:r>
           <w:rPr>
@@ -14255,7 +14505,7 @@
           <w14:ligatures w14:val="standardContextual"/>
         </w:rPr>
       </w:pPr>
-      <w:hyperlink w:anchor="_Toc214896683" w:history="1">
+      <w:hyperlink w:anchor="_Toc214970478" w:history="1">
         <w:r>
           <w:rPr>
             <w:rStyle w:val="Hyperlink"/>
@@ -14282,7 +14532,7 @@
             <w:noProof/>
             <w:webHidden/>
           </w:rPr>
-          <w:instrText xml:space="preserve"> PAGEREF _Toc214896683 \h </w:instrText>
+          <w:instrText xml:space="preserve"> PAGEREF _Toc214970478 \h </w:instrText>
         </w:r>
         <w:r>
           <w:rPr>
@@ -14329,7 +14579,7 @@
           <w14:ligatures w14:val="standardContextual"/>
         </w:rPr>
       </w:pPr>
-      <w:hyperlink w:anchor="_Toc214896684" w:history="1">
+      <w:hyperlink w:anchor="_Toc214970479" w:history="1">
         <w:r>
           <w:rPr>
             <w:rStyle w:val="Hyperlink"/>
@@ -14356,7 +14606,7 @@
             <w:noProof/>
             <w:webHidden/>
           </w:rPr>
-          <w:instrText xml:space="preserve"> PAGEREF _Toc214896684 \h </w:instrText>
+          <w:instrText xml:space="preserve"> PAGEREF _Toc214970479 \h </w:instrText>
         </w:r>
         <w:r>
           <w:rPr>
@@ -14403,7 +14653,7 @@
           <w14:ligatures w14:val="standardContextual"/>
         </w:rPr>
       </w:pPr>
-      <w:hyperlink w:anchor="_Toc214896685" w:history="1">
+      <w:hyperlink w:anchor="_Toc214970480" w:history="1">
         <w:r>
           <w:rPr>
             <w:rStyle w:val="Hyperlink"/>
@@ -14430,7 +14680,7 @@
             <w:noProof/>
             <w:webHidden/>
           </w:rPr>
-          <w:instrText xml:space="preserve"> PAGEREF _Toc214896685 \h </w:instrText>
+          <w:instrText xml:space="preserve"> PAGEREF _Toc214970480 \h </w:instrText>
         </w:r>
         <w:r>
           <w:rPr>
@@ -14477,7 +14727,7 @@
           <w14:ligatures w14:val="standardContextual"/>
         </w:rPr>
       </w:pPr>
-      <w:hyperlink w:anchor="_Toc214896686" w:history="1">
+      <w:hyperlink w:anchor="_Toc214970481" w:history="1">
         <w:r>
           <w:rPr>
             <w:rStyle w:val="Hyperlink"/>
@@ -14504,7 +14754,7 @@
             <w:noProof/>
             <w:webHidden/>
           </w:rPr>
-          <w:instrText xml:space="preserve"> PAGEREF _Toc214896686 \h </w:instrText>
+          <w:instrText xml:space="preserve"> PAGEREF _Toc214970481 \h </w:instrText>
         </w:r>
         <w:r>
           <w:rPr>
@@ -14551,7 +14801,7 @@
           <w14:ligatures w14:val="standardContextual"/>
         </w:rPr>
       </w:pPr>
-      <w:hyperlink w:anchor="_Toc214896687" w:history="1">
+      <w:hyperlink w:anchor="_Toc214970482" w:history="1">
         <w:r>
           <w:rPr>
             <w:rStyle w:val="Hyperlink"/>
@@ -14578,7 +14828,7 @@
             <w:noProof/>
             <w:webHidden/>
           </w:rPr>
-          <w:instrText xml:space="preserve"> PAGEREF _Toc214896687 \h </w:instrText>
+          <w:instrText xml:space="preserve"> PAGEREF _Toc214970482 \h </w:instrText>
         </w:r>
         <w:r>
           <w:rPr>
@@ -14625,7 +14875,7 @@
           <w14:ligatures w14:val="standardContextual"/>
         </w:rPr>
       </w:pPr>
-      <w:hyperlink w:anchor="_Toc214896688" w:history="1">
+      <w:hyperlink w:anchor="_Toc214970483" w:history="1">
         <w:r>
           <w:rPr>
             <w:rStyle w:val="Hyperlink"/>
@@ -14652,7 +14902,7 @@
             <w:noProof/>
             <w:webHidden/>
           </w:rPr>
-          <w:instrText xml:space="preserve"> PAGEREF _Toc214896688 \h </w:instrText>
+          <w:instrText xml:space="preserve"> PAGEREF _Toc214970483 \h </w:instrText>
         </w:r>
         <w:r>
           <w:rPr>
@@ -14699,7 +14949,7 @@
           <w14:ligatures w14:val="standardContextual"/>
         </w:rPr>
       </w:pPr>
-      <w:hyperlink w:anchor="_Toc214896689" w:history="1">
+      <w:hyperlink w:anchor="_Toc214970484" w:history="1">
         <w:r>
           <w:rPr>
             <w:rStyle w:val="Hyperlink"/>
@@ -14726,7 +14976,7 @@
             <w:noProof/>
             <w:webHidden/>
           </w:rPr>
-          <w:instrText xml:space="preserve"> PAGEREF _Toc214896689 \h </w:instrText>
+          <w:instrText xml:space="preserve"> PAGEREF _Toc214970484 \h </w:instrText>
         </w:r>
         <w:r>
           <w:rPr>
@@ -14773,13 +15023,13 @@
           <w14:ligatures w14:val="standardContextual"/>
         </w:rPr>
       </w:pPr>
-      <w:hyperlink w:anchor="_Toc214896690" w:history="1">
+      <w:hyperlink w:anchor="_Toc214970485" w:history="1">
         <w:r>
           <w:rPr>
             <w:rStyle w:val="Hyperlink"/>
             <w:noProof/>
           </w:rPr>
-          <w:t>Abbildung 17 – setTimer V1</w:t>
+          <w:t>Abbildung 19 – setTimer V3</w:t>
         </w:r>
         <w:r>
           <w:rPr>
@@ -14800,7 +15050,7 @@
             <w:noProof/>
             <w:webHidden/>
           </w:rPr>
-          <w:instrText xml:space="preserve"> PAGEREF _Toc214896690 \h </w:instrText>
+          <w:instrText xml:space="preserve"> PAGEREF _Toc214970485 \h </w:instrText>
         </w:r>
         <w:r>
           <w:rPr>
@@ -14847,13 +15097,13 @@
           <w14:ligatures w14:val="standardContextual"/>
         </w:rPr>
       </w:pPr>
-      <w:hyperlink w:anchor="_Toc214896691" w:history="1">
+      <w:hyperlink w:anchor="_Toc214970486" w:history="1">
         <w:r>
           <w:rPr>
             <w:rStyle w:val="Hyperlink"/>
             <w:noProof/>
           </w:rPr>
-          <w:t>Abbildung 19 – setTimer V3</w:t>
+          <w:t>Abbildung 17 – setTimer V1</w:t>
         </w:r>
         <w:r>
           <w:rPr>
@@ -14874,7 +15124,7 @@
             <w:noProof/>
             <w:webHidden/>
           </w:rPr>
-          <w:instrText xml:space="preserve"> PAGEREF _Toc214896691 \h </w:instrText>
+          <w:instrText xml:space="preserve"> PAGEREF _Toc214970486 \h </w:instrText>
         </w:r>
         <w:r>
           <w:rPr>
@@ -14921,7 +15171,7 @@
           <w14:ligatures w14:val="standardContextual"/>
         </w:rPr>
       </w:pPr>
-      <w:hyperlink w:anchor="_Toc214896692" w:history="1">
+      <w:hyperlink w:anchor="_Toc214970487" w:history="1">
         <w:r>
           <w:rPr>
             <w:rStyle w:val="Hyperlink"/>
@@ -14948,7 +15198,7 @@
             <w:noProof/>
             <w:webHidden/>
           </w:rPr>
-          <w:instrText xml:space="preserve"> PAGEREF _Toc214896692 \h </w:instrText>
+          <w:instrText xml:space="preserve"> PAGEREF _Toc214970487 \h </w:instrText>
         </w:r>
         <w:r>
           <w:rPr>
@@ -14995,7 +15245,7 @@
           <w14:ligatures w14:val="standardContextual"/>
         </w:rPr>
       </w:pPr>
-      <w:hyperlink w:anchor="_Toc214896693" w:history="1">
+      <w:hyperlink w:anchor="_Toc214970488" w:history="1">
         <w:r>
           <w:rPr>
             <w:rStyle w:val="Hyperlink"/>
@@ -15022,7 +15272,7 @@
             <w:noProof/>
             <w:webHidden/>
           </w:rPr>
-          <w:instrText xml:space="preserve"> PAGEREF _Toc214896693 \h </w:instrText>
+          <w:instrText xml:space="preserve"> PAGEREF _Toc214970488 \h </w:instrText>
         </w:r>
         <w:r>
           <w:rPr>
@@ -15069,7 +15319,7 @@
           <w14:ligatures w14:val="standardContextual"/>
         </w:rPr>
       </w:pPr>
-      <w:hyperlink w:anchor="_Toc214896694" w:history="1">
+      <w:hyperlink w:anchor="_Toc214970489" w:history="1">
         <w:r>
           <w:rPr>
             <w:rStyle w:val="Hyperlink"/>
@@ -15096,7 +15346,7 @@
             <w:noProof/>
             <w:webHidden/>
           </w:rPr>
-          <w:instrText xml:space="preserve"> PAGEREF _Toc214896694 \h </w:instrText>
+          <w:instrText xml:space="preserve"> PAGEREF _Toc214970489 \h </w:instrText>
         </w:r>
         <w:r>
           <w:rPr>
@@ -15143,7 +15393,7 @@
           <w14:ligatures w14:val="standardContextual"/>
         </w:rPr>
       </w:pPr>
-      <w:hyperlink w:anchor="_Toc214896695" w:history="1">
+      <w:hyperlink w:anchor="_Toc214970490" w:history="1">
         <w:r>
           <w:rPr>
             <w:rStyle w:val="Hyperlink"/>
@@ -15170,7 +15420,7 @@
             <w:noProof/>
             <w:webHidden/>
           </w:rPr>
-          <w:instrText xml:space="preserve"> PAGEREF _Toc214896695 \h </w:instrText>
+          <w:instrText xml:space="preserve"> PAGEREF _Toc214970490 \h </w:instrText>
         </w:r>
         <w:r>
           <w:rPr>
@@ -15217,7 +15467,7 @@
           <w14:ligatures w14:val="standardContextual"/>
         </w:rPr>
       </w:pPr>
-      <w:hyperlink w:anchor="_Toc214896696" w:history="1">
+      <w:hyperlink w:anchor="_Toc214970491" w:history="1">
         <w:r>
           <w:rPr>
             <w:rStyle w:val="Hyperlink"/>
@@ -15244,7 +15494,7 @@
             <w:noProof/>
             <w:webHidden/>
           </w:rPr>
-          <w:instrText xml:space="preserve"> PAGEREF _Toc214896696 \h </w:instrText>
+          <w:instrText xml:space="preserve"> PAGEREF _Toc214970491 \h </w:instrText>
         </w:r>
         <w:r>
           <w:rPr>
@@ -15291,7 +15541,7 @@
           <w14:ligatures w14:val="standardContextual"/>
         </w:rPr>
       </w:pPr>
-      <w:hyperlink w:anchor="_Toc214896697" w:history="1">
+      <w:hyperlink w:anchor="_Toc214970492" w:history="1">
         <w:r>
           <w:rPr>
             <w:rStyle w:val="Hyperlink"/>
@@ -15318,7 +15568,7 @@
             <w:noProof/>
             <w:webHidden/>
           </w:rPr>
-          <w:instrText xml:space="preserve"> PAGEREF _Toc214896697 \h </w:instrText>
+          <w:instrText xml:space="preserve"> PAGEREF _Toc214970492 \h </w:instrText>
         </w:r>
         <w:r>
           <w:rPr>
@@ -15365,7 +15615,7 @@
           <w14:ligatures w14:val="standardContextual"/>
         </w:rPr>
       </w:pPr>
-      <w:hyperlink w:anchor="_Toc214896698" w:history="1">
+      <w:hyperlink w:anchor="_Toc214970493" w:history="1">
         <w:r>
           <w:rPr>
             <w:rStyle w:val="Hyperlink"/>
@@ -15392,7 +15642,7 @@
             <w:noProof/>
             <w:webHidden/>
           </w:rPr>
-          <w:instrText xml:space="preserve"> PAGEREF _Toc214896698 \h </w:instrText>
+          <w:instrText xml:space="preserve"> PAGEREF _Toc214970493 \h </w:instrText>
         </w:r>
         <w:r>
           <w:rPr>
@@ -15439,7 +15689,7 @@
           <w14:ligatures w14:val="standardContextual"/>
         </w:rPr>
       </w:pPr>
-      <w:hyperlink w:anchor="_Toc214896699" w:history="1">
+      <w:hyperlink w:anchor="_Toc214970494" w:history="1">
         <w:r>
           <w:rPr>
             <w:rStyle w:val="Hyperlink"/>
@@ -15466,7 +15716,7 @@
             <w:noProof/>
             <w:webHidden/>
           </w:rPr>
-          <w:instrText xml:space="preserve"> PAGEREF _Toc214896699 \h </w:instrText>
+          <w:instrText xml:space="preserve"> PAGEREF _Toc214970494 \h </w:instrText>
         </w:r>
         <w:r>
           <w:rPr>
@@ -15513,7 +15763,7 @@
           <w14:ligatures w14:val="standardContextual"/>
         </w:rPr>
       </w:pPr>
-      <w:hyperlink w:anchor="_Toc214896700" w:history="1">
+      <w:hyperlink w:anchor="_Toc214970495" w:history="1">
         <w:r>
           <w:rPr>
             <w:rStyle w:val="Hyperlink"/>
@@ -15540,7 +15790,7 @@
             <w:noProof/>
             <w:webHidden/>
           </w:rPr>
-          <w:instrText xml:space="preserve"> PAGEREF _Toc214896700 \h </w:instrText>
+          <w:instrText xml:space="preserve"> PAGEREF _Toc214970495 \h </w:instrText>
         </w:r>
         <w:r>
           <w:rPr>
@@ -15587,7 +15837,7 @@
           <w14:ligatures w14:val="standardContextual"/>
         </w:rPr>
       </w:pPr>
-      <w:hyperlink w:anchor="_Toc214896701" w:history="1">
+      <w:hyperlink w:anchor="_Toc214970496" w:history="1">
         <w:r>
           <w:rPr>
             <w:rStyle w:val="Hyperlink"/>
@@ -15614,7 +15864,7 @@
             <w:noProof/>
             <w:webHidden/>
           </w:rPr>
-          <w:instrText xml:space="preserve"> PAGEREF _Toc214896701 \h </w:instrText>
+          <w:instrText xml:space="preserve"> PAGEREF _Toc214970496 \h </w:instrText>
         </w:r>
         <w:r>
           <w:rPr>
@@ -15661,7 +15911,7 @@
           <w14:ligatures w14:val="standardContextual"/>
         </w:rPr>
       </w:pPr>
-      <w:hyperlink w:anchor="_Toc214896702" w:history="1">
+      <w:hyperlink w:anchor="_Toc214970497" w:history="1">
         <w:r>
           <w:rPr>
             <w:rStyle w:val="Hyperlink"/>
@@ -15688,7 +15938,7 @@
             <w:noProof/>
             <w:webHidden/>
           </w:rPr>
-          <w:instrText xml:space="preserve"> PAGEREF _Toc214896702 \h </w:instrText>
+          <w:instrText xml:space="preserve"> PAGEREF _Toc214970497 \h </w:instrText>
         </w:r>
         <w:r>
           <w:rPr>
@@ -15735,7 +15985,7 @@
           <w14:ligatures w14:val="standardContextual"/>
         </w:rPr>
       </w:pPr>
-      <w:hyperlink w:anchor="_Toc214896703" w:history="1">
+      <w:hyperlink w:anchor="_Toc214970498" w:history="1">
         <w:r>
           <w:rPr>
             <w:rStyle w:val="Hyperlink"/>
@@ -15762,7 +16012,7 @@
             <w:noProof/>
             <w:webHidden/>
           </w:rPr>
-          <w:instrText xml:space="preserve"> PAGEREF _Toc214896703 \h </w:instrText>
+          <w:instrText xml:space="preserve"> PAGEREF _Toc214970498 \h </w:instrText>
         </w:r>
         <w:r>
           <w:rPr>
@@ -15809,7 +16059,7 @@
           <w14:ligatures w14:val="standardContextual"/>
         </w:rPr>
       </w:pPr>
-      <w:hyperlink w:anchor="_Toc214896704" w:history="1">
+      <w:hyperlink w:anchor="_Toc214970499" w:history="1">
         <w:r>
           <w:rPr>
             <w:rStyle w:val="Hyperlink"/>
@@ -15836,7 +16086,7 @@
             <w:noProof/>
             <w:webHidden/>
           </w:rPr>
-          <w:instrText xml:space="preserve"> PAGEREF _Toc214896704 \h </w:instrText>
+          <w:instrText xml:space="preserve"> PAGEREF _Toc214970499 \h </w:instrText>
         </w:r>
         <w:r>
           <w:rPr>
@@ -15883,7 +16133,7 @@
           <w14:ligatures w14:val="standardContextual"/>
         </w:rPr>
       </w:pPr>
-      <w:hyperlink w:anchor="_Toc214896705" w:history="1">
+      <w:hyperlink w:anchor="_Toc214970500" w:history="1">
         <w:r>
           <w:rPr>
             <w:rStyle w:val="Hyperlink"/>
@@ -15910,7 +16160,7 @@
             <w:noProof/>
             <w:webHidden/>
           </w:rPr>
-          <w:instrText xml:space="preserve"> PAGEREF _Toc214896705 \h </w:instrText>
+          <w:instrText xml:space="preserve"> PAGEREF _Toc214970500 \h </w:instrText>
         </w:r>
         <w:r>
           <w:rPr>
@@ -15954,12 +16204,12 @@
       <w:pPr>
         <w:pStyle w:val="berschrift2"/>
       </w:pPr>
-      <w:bookmarkStart w:id="84" w:name="_Toc201132266"/>
+      <w:bookmarkStart w:id="87" w:name="_Toc214970093"/>
       <w:r>
         <w:t>Tabellen</w:t>
       </w:r>
-      <w:bookmarkEnd w:id="83"/>
-      <w:bookmarkEnd w:id="84"/>
+      <w:bookmarkEnd w:id="86"/>
+      <w:bookmarkEnd w:id="87"/>
     </w:p>
     <w:p>
       <w:pPr>
@@ -16073,18 +16323,18 @@
       </w:r>
     </w:p>
     <w:p>
-      <w:bookmarkStart w:id="85" w:name="_Toc117236045"/>
+      <w:bookmarkStart w:id="88" w:name="_Toc117236045"/>
     </w:p>
     <w:p>
       <w:pPr>
         <w:pStyle w:val="berschrift2"/>
       </w:pPr>
-      <w:bookmarkStart w:id="86" w:name="_Toc201132267"/>
+      <w:bookmarkStart w:id="89" w:name="_Toc214970094"/>
       <w:r>
         <w:t>Quellen</w:t>
       </w:r>
-      <w:bookmarkEnd w:id="85"/>
-      <w:bookmarkEnd w:id="86"/>
+      <w:bookmarkEnd w:id="88"/>
+      <w:bookmarkEnd w:id="89"/>
     </w:p>
     <w:p>
       <w:pPr>
@@ -16268,6 +16518,7 @@
         <w:dataBinding w:prefixMappings="xmlns:ns0='http://purl.org/dc/elements/1.1/' xmlns:ns1='http://schemas.openxmlformats.org/package/2006/metadata/core-properties' " w:xpath="/ns1:coreProperties[1]/ns1:category[1]" w:storeItemID="{6C3C8BC8-F283-45AE-878A-BAB7291924A1}"/>
         <w:text/>
       </w:sdtPr>
+      <w:sdtEndPr/>
       <w:sdtContent>
         <w:r>
           <w:rPr>
@@ -16310,6 +16561,7 @@
         <w:dataBinding w:prefixMappings="xmlns:ns0='http://purl.org/dc/elements/1.1/' xmlns:ns1='http://schemas.openxmlformats.org/package/2006/metadata/core-properties' " w:xpath="/ns1:coreProperties[1]/ns0:title[1]" w:storeItemID="{6C3C8BC8-F283-45AE-878A-BAB7291924A1}"/>
         <w:text/>
       </w:sdtPr>
+      <w:sdtEndPr/>
       <w:sdtContent>
         <w:r>
           <w:rPr>
@@ -16351,6 +16603,7 @@
         <w:dataBinding w:prefixMappings="xmlns:ns0='http://purl.org/dc/elements/1.1/' xmlns:ns1='http://schemas.openxmlformats.org/package/2006/metadata/core-properties' " w:xpath="/ns1:coreProperties[1]/ns1:contentStatus[1]" w:storeItemID="{6C3C8BC8-F283-45AE-878A-BAB7291924A1}"/>
         <w:text/>
       </w:sdtPr>
+      <w:sdtEndPr/>
       <w:sdtContent>
         <w:r>
           <w:rPr>
@@ -20507,6 +20760,7 @@
   <w:style w:type="character" w:default="1" w:styleId="Absatz-Standardschriftart">
     <w:name w:val="Default Paragraph Font"/>
     <w:uiPriority w:val="1"/>
+    <w:semiHidden/>
     <w:unhideWhenUsed/>
   </w:style>
   <w:style w:type="table" w:default="1" w:styleId="NormaleTabelle">
@@ -21211,10 +21465,12 @@
     <w:rsid w:val="0030643A"/>
     <w:rsid w:val="00507F45"/>
     <w:rsid w:val="005177BC"/>
+    <w:rsid w:val="005D4A28"/>
     <w:rsid w:val="005E62CF"/>
     <w:rsid w:val="00612FE7"/>
     <w:rsid w:val="00616ACD"/>
     <w:rsid w:val="00631FB1"/>
+    <w:rsid w:val="006F705E"/>
     <w:rsid w:val="0071323B"/>
     <w:rsid w:val="007E5DDF"/>
     <w:rsid w:val="0080206D"/>
@@ -21927,6 +22183,10 @@
 </file>
 
 <file path=customXml/item1.xml><?xml version="1.0" encoding="utf-8"?>
+<b:Sources xmlns:b="http://schemas.openxmlformats.org/officeDocument/2006/bibliography" xmlns="http://schemas.openxmlformats.org/officeDocument/2006/bibliography" SelectedStyle="\APASixthEditionOfficeOnline.xsl" StyleName="APA" Version="6"/>
+</file>
+
+<file path=customXml/item2.xml><?xml version="1.0" encoding="utf-8"?>
 <ct:contentTypeSchema xmlns:ct="http://schemas.microsoft.com/office/2006/metadata/contentType" xmlns:ma="http://schemas.microsoft.com/office/2006/metadata/properties/metaAttributes" ct:_="" ma:_="" ma:contentTypeName="Dokument" ma:contentTypeID="0x010100A126817EE653F44FB580535BAFF71B76" ma:contentTypeVersion="13" ma:contentTypeDescription="Ein neues Dokument erstellen." ma:contentTypeScope="" ma:versionID="b7f64dff3cf3c9b1ec125c71c5c5b863">
   <xsd:schema xmlns:xsd="http://www.w3.org/2001/XMLSchema" xmlns:xs="http://www.w3.org/2001/XMLSchema" xmlns:p="http://schemas.microsoft.com/office/2006/metadata/properties" xmlns:ns2="46eb9099-7dd6-4793-9b95-bd76d8cd2ac6" xmlns:ns3="b443b60d-c1ec-4166-a4bb-f67dccbf8c3d" targetNamespace="http://schemas.microsoft.com/office/2006/metadata/properties" ma:root="true" ma:fieldsID="2480804df4774d270e3faabea5cfcca2" ns2:_="" ns3:_="">
     <xsd:import namespace="46eb9099-7dd6-4793-9b95-bd76d8cd2ac6"/>
@@ -22133,7 +22393,16 @@
 </ct:contentTypeSchema>
 </file>
 
-<file path=customXml/item2.xml><?xml version="1.0" encoding="utf-8"?>
+<file path=customXml/item3.xml><?xml version="1.0" encoding="utf-8"?>
+<?mso-contentType ?>
+<FormTemplates xmlns="http://schemas.microsoft.com/sharepoint/v3/contenttype/forms">
+  <Display>DocumentLibraryForm</Display>
+  <Edit>DocumentLibraryForm</Edit>
+  <New>DocumentLibraryForm</New>
+</FormTemplates>
+</file>
+
+<file path=customXml/item4.xml><?xml version="1.0" encoding="utf-8"?>
 <p:properties xmlns:p="http://schemas.microsoft.com/office/2006/metadata/properties" xmlns:xsi="http://www.w3.org/2001/XMLSchema-instance" xmlns:pc="http://schemas.microsoft.com/office/infopath/2007/PartnerControls">
   <documentManagement>
     <lcf76f155ced4ddcb4097134ff3c332f xmlns="46eb9099-7dd6-4793-9b95-bd76d8cd2ac6">
@@ -22144,20 +22413,15 @@
 </p:properties>
 </file>
 
-<file path=customXml/item3.xml><?xml version="1.0" encoding="utf-8"?>
-<?mso-contentType ?>
-<FormTemplates xmlns="http://schemas.microsoft.com/sharepoint/v3/contenttype/forms">
-  <Display>DocumentLibraryForm</Display>
-  <Edit>DocumentLibraryForm</Edit>
-  <New>DocumentLibraryForm</New>
-</FormTemplates>
+<file path=customXml/itemProps1.xml><?xml version="1.0" encoding="utf-8"?>
+<ds:datastoreItem xmlns:ds="http://schemas.openxmlformats.org/officeDocument/2006/customXml" ds:itemID="{B6F5B63D-75CB-41E9-9D4E-E58226A134E5}">
+  <ds:schemaRefs>
+    <ds:schemaRef ds:uri="http://schemas.openxmlformats.org/officeDocument/2006/bibliography"/>
+  </ds:schemaRefs>
+</ds:datastoreItem>
 </file>
 
-<file path=customXml/item4.xml><?xml version="1.0" encoding="utf-8"?>
-<b:Sources xmlns:b="http://schemas.openxmlformats.org/officeDocument/2006/bibliography" xmlns="http://schemas.openxmlformats.org/officeDocument/2006/bibliography" SelectedStyle="\APASixthEditionOfficeOnline.xsl" StyleName="APA" Version="6"/>
-</file>
-
-<file path=customXml/itemProps1.xml><?xml version="1.0" encoding="utf-8"?>
+<file path=customXml/itemProps2.xml><?xml version="1.0" encoding="utf-8"?>
 <ds:datastoreItem xmlns:ds="http://schemas.openxmlformats.org/officeDocument/2006/customXml" ds:itemID="{058073D4-FBF0-43EB-8D08-61D662B48D75}">
   <ds:schemaRefs>
     <ds:schemaRef ds:uri="http://schemas.microsoft.com/office/2006/metadata/contentType"/>
@@ -22176,7 +22440,15 @@
 </ds:datastoreItem>
 </file>
 
-<file path=customXml/itemProps2.xml><?xml version="1.0" encoding="utf-8"?>
+<file path=customXml/itemProps3.xml><?xml version="1.0" encoding="utf-8"?>
+<ds:datastoreItem xmlns:ds="http://schemas.openxmlformats.org/officeDocument/2006/customXml" ds:itemID="{0494ADC6-6FDC-4384-9E53-3B9C03EA5998}">
+  <ds:schemaRefs>
+    <ds:schemaRef ds:uri="http://schemas.microsoft.com/sharepoint/v3/contenttype/forms"/>
+  </ds:schemaRefs>
+</ds:datastoreItem>
+</file>
+
+<file path=customXml/itemProps4.xml><?xml version="1.0" encoding="utf-8"?>
 <ds:datastoreItem xmlns:ds="http://schemas.openxmlformats.org/officeDocument/2006/customXml" ds:itemID="{CBA37030-E913-4E37-A03C-881271D4064D}">
   <ds:schemaRefs>
     <ds:schemaRef ds:uri="http://schemas.microsoft.com/office/2006/metadata/properties"/>
@@ -22187,22 +22459,6 @@
 </ds:datastoreItem>
 </file>
 
-<file path=customXml/itemProps3.xml><?xml version="1.0" encoding="utf-8"?>
-<ds:datastoreItem xmlns:ds="http://schemas.openxmlformats.org/officeDocument/2006/customXml" ds:itemID="{0494ADC6-6FDC-4384-9E53-3B9C03EA5998}">
-  <ds:schemaRefs>
-    <ds:schemaRef ds:uri="http://schemas.microsoft.com/sharepoint/v3/contenttype/forms"/>
-  </ds:schemaRefs>
-</ds:datastoreItem>
-</file>
-
-<file path=customXml/itemProps4.xml><?xml version="1.0" encoding="utf-8"?>
-<ds:datastoreItem xmlns:ds="http://schemas.openxmlformats.org/officeDocument/2006/customXml" ds:itemID="{B6F5B63D-75CB-41E9-9D4E-E58226A134E5}">
-  <ds:schemaRefs>
-    <ds:schemaRef ds:uri="http://schemas.openxmlformats.org/officeDocument/2006/bibliography"/>
-  </ds:schemaRefs>
-</ds:datastoreItem>
-</file>
-
 <file path=docMetadata/LabelInfo.xml><?xml version="1.0" encoding="utf-8"?>
 <clbl:labelList xmlns:clbl="http://schemas.microsoft.com/office/2020/mipLabelMetadata">
   <clbl:label id="{5daf41bd-338c-4311-b1b0-e1299889c34b}" enabled="0" method="" siteId="{5daf41bd-338c-4311-b1b0-e1299889c34b}" removed="1"/>

</xml_diff>